<commit_message>
VERY rough draft of motion memo
all parts & paragraphs present in a least some form.
</commit_message>
<xml_diff>
--- a/LRW/MotionMemo/Motion Memo.docx
+++ b/LRW/MotionMemo/Motion Memo.docx
@@ -10,9 +10,9 @@
         <w:spacing w:line="240" w:lineRule="auto"/>
         <w:ind w:firstLine="0"/>
         <w:contextualSpacing/>
-        <w:rPr>
-          <w:rFonts w:cs="Times New Roman"/>
-          <w:b/>
+        <w:jc w:val="center"/>
+        <w:rPr>
+          <w:rFonts w:cs="Times New Roman"/>
           <w:bCs/>
           <w:szCs w:val="24"/>
         </w:rPr>
@@ -20,11 +20,34 @@
       <w:r>
         <w:rPr>
           <w:rFonts w:cs="Times New Roman"/>
-          <w:b/>
           <w:bCs/>
           <w:szCs w:val="24"/>
         </w:rPr>
-        <w:t>IN THE UNITED STATES DISTRICT COURT FOR THE DISTRICT OF COLORADO</w:t>
+        <w:t>IN THE UNITED STATES DISTRICT COURT</w:t>
+      </w:r>
+    </w:p>
+    <w:p>
+      <w:pPr>
+        <w:autoSpaceDE w:val="0"/>
+        <w:autoSpaceDN w:val="0"/>
+        <w:adjustRightInd w:val="0"/>
+        <w:spacing w:line="240" w:lineRule="auto"/>
+        <w:ind w:firstLine="0"/>
+        <w:contextualSpacing/>
+        <w:jc w:val="center"/>
+        <w:rPr>
+          <w:rFonts w:cs="Times New Roman"/>
+          <w:bCs/>
+          <w:szCs w:val="24"/>
+        </w:rPr>
+      </w:pPr>
+      <w:r>
+        <w:rPr>
+          <w:rFonts w:cs="Times New Roman"/>
+          <w:bCs/>
+          <w:szCs w:val="24"/>
+        </w:rPr>
+        <w:t>FOR THE DISTRICT OF COLORADO</w:t>
       </w:r>
     </w:p>
     <w:p>
@@ -346,7 +369,6 @@
           <w:szCs w:val="24"/>
         </w:rPr>
         <w:tab/>
-        <w:t>JUDGE SUSAN A. CAMACHO</w:t>
       </w:r>
     </w:p>
     <w:p>
@@ -486,7 +508,14 @@
           <w:rFonts w:cs="Times New Roman"/>
           <w:szCs w:val="24"/>
         </w:rPr>
-        <w:t>DEFENDANT’S MEMORANDUM IN OPPOSITION TO PLAINTIFF’S APPLIATION FOR IN FORMA PAUPERIS AND APPOINTMENT OF COUNSEL</w:t>
+        <w:t>MEMORANDUM IN SUPPORT OF DEFENDANT'S OPPOSITION TO PLAINTIFF'S APPLICATION FOR IN FORMA PAUPERIS AND APPOINTMENT OF COUNSEL</w:t>
+      </w:r>
+      <w:r>
+        <w:rPr>
+          <w:rFonts w:cs="Times New Roman"/>
+          <w:szCs w:val="24"/>
+        </w:rPr>
+        <w:br/>
       </w:r>
     </w:p>
     <w:p>
@@ -500,9 +529,20 @@
         <w:jc w:val="center"/>
         <w:rPr>
           <w:rFonts w:cs="Times New Roman"/>
-          <w:szCs w:val="24"/>
-        </w:rPr>
-      </w:pPr>
+          <w:b/>
+          <w:szCs w:val="24"/>
+          <w:u w:val="single"/>
+        </w:rPr>
+      </w:pPr>
+      <w:r>
+        <w:rPr>
+          <w:rFonts w:cs="Times New Roman"/>
+          <w:b/>
+          <w:szCs w:val="24"/>
+          <w:u w:val="single"/>
+        </w:rPr>
+        <w:t>INTRODUCTION</w:t>
+      </w:r>
     </w:p>
     <w:p>
       <w:pPr>
@@ -512,12 +552,10 @@
         <w:spacing w:line="240" w:lineRule="auto"/>
         <w:ind w:firstLine="0"/>
         <w:contextualSpacing/>
-        <w:jc w:val="center"/>
         <w:rPr>
           <w:rFonts w:cs="Times New Roman"/>
           <w:b/>
           <w:szCs w:val="24"/>
-          <w:u w:val="single"/>
         </w:rPr>
       </w:pPr>
       <w:r>
@@ -525,64 +563,61 @@
           <w:rFonts w:cs="Times New Roman"/>
           <w:b/>
           <w:szCs w:val="24"/>
-          <w:u w:val="single"/>
-        </w:rPr>
-        <w:t>INTRODUCTION</w:t>
-      </w:r>
-    </w:p>
-    <w:p>
-      <w:pPr>
-        <w:tabs>
-          <w:tab w:val="left" w:pos="5040"/>
-        </w:tabs>
-        <w:spacing w:line="240" w:lineRule="auto"/>
+        </w:rPr>
+        <w:tab/>
+      </w:r>
+    </w:p>
+    <w:p>
+      <w:pPr>
         <w:ind w:firstLine="0"/>
         <w:contextualSpacing/>
         <w:rPr>
           <w:rFonts w:cs="Times New Roman"/>
+          <w:szCs w:val="24"/>
+        </w:rPr>
+      </w:pPr>
+      <w:r>
+        <w:rPr>
+          <w:rFonts w:cs="Times New Roman"/>
           <w:b/>
           <w:szCs w:val="24"/>
         </w:rPr>
-      </w:pPr>
-      <w:r>
-        <w:rPr>
-          <w:rFonts w:cs="Times New Roman"/>
-          <w:b/>
-          <w:szCs w:val="24"/>
-        </w:rPr>
         <w:tab/>
       </w:r>
-    </w:p>
-    <w:p>
-      <w:pPr>
-        <w:ind w:firstLine="0"/>
-        <w:contextualSpacing/>
-        <w:rPr>
-          <w:rFonts w:cs="Times New Roman"/>
-          <w:szCs w:val="24"/>
-        </w:rPr>
-      </w:pPr>
-      <w:r>
-        <w:rPr>
-          <w:rFonts w:cs="Times New Roman"/>
-          <w:b/>
-          <w:szCs w:val="24"/>
-        </w:rPr>
-        <w:tab/>
-      </w:r>
-      <w:r>
-        <w:rPr>
-          <w:rFonts w:cs="Times New Roman"/>
-          <w:szCs w:val="24"/>
-        </w:rPr>
-        <w:t>Plaintiff Erik Hernandez, a former employee of Defendant Stuart Stockton Systems</w:t>
-      </w:r>
-      <w:r>
-        <w:rPr>
-          <w:rFonts w:cs="Times New Roman"/>
-          <w:szCs w:val="24"/>
-        </w:rPr>
-        <w:t xml:space="preserve">. Citing poor work performance and repeated absences, Stuart Stock Systems terminated </w:t>
+      <w:r>
+        <w:rPr>
+          <w:rFonts w:cs="Times New Roman"/>
+          <w:szCs w:val="24"/>
+        </w:rPr>
+        <w:t>Plaintiff Erik Hernandez</w:t>
+      </w:r>
+      <w:r>
+        <w:rPr>
+          <w:rFonts w:cs="Times New Roman"/>
+          <w:szCs w:val="24"/>
+        </w:rPr>
+        <w:t xml:space="preserve"> is bringing a discrimination suit against his former employer Defendant </w:t>
+      </w:r>
+      <w:r>
+        <w:rPr>
+          <w:rFonts w:cs="Times New Roman"/>
+          <w:szCs w:val="24"/>
+        </w:rPr>
+        <w:t>Stuart Stockton Systems</w:t>
+      </w:r>
+      <w:r>
+        <w:rPr>
+          <w:rFonts w:cs="Times New Roman"/>
+          <w:szCs w:val="24"/>
+        </w:rPr>
+        <w:t>.</w:t>
+      </w:r>
+      <w:r>
+        <w:rPr>
+          <w:rFonts w:cs="Times New Roman"/>
+          <w:szCs w:val="24"/>
+        </w:rPr>
+        <w:t xml:space="preserve"> Stuart Stock Systems terminated </w:t>
       </w:r>
       <w:r>
         <w:rPr>
@@ -596,7 +631,21 @@
           <w:rFonts w:cs="Times New Roman"/>
           <w:szCs w:val="24"/>
         </w:rPr>
-        <w:t xml:space="preserve">’s employment. Following his termination Mr. Hernandez contacted the Equal Employment Opportunity Commission (“EEOC”) and is now suing pro se for discrimination. He requests the court grant him </w:t>
+        <w:t>’s employment</w:t>
+      </w:r>
+      <w:r>
+        <w:rPr>
+          <w:rFonts w:cs="Times New Roman"/>
+          <w:szCs w:val="24"/>
+        </w:rPr>
+        <w:t xml:space="preserve"> due to poor work performance and repeated absences</w:t>
+      </w:r>
+      <w:r>
+        <w:rPr>
+          <w:rFonts w:cs="Times New Roman"/>
+          <w:szCs w:val="24"/>
+        </w:rPr>
+        <w:t xml:space="preserve">. Following his termination Mr. Hernandez contacted the Equal Employment Opportunity Commission (“EEOC”) and is now suing pro se for discrimination. He requests the court grant him </w:t>
       </w:r>
       <w:r>
         <w:rPr>
@@ -605,20 +654,6 @@
         </w:rPr>
         <w:t xml:space="preserve">In Forma Pauperis and appointment of counsel. </w:t>
       </w:r>
-    </w:p>
-    <w:p>
-      <w:pPr>
-        <w:tabs>
-          <w:tab w:val="left" w:pos="5040"/>
-        </w:tabs>
-        <w:spacing w:line="240" w:lineRule="auto"/>
-        <w:ind w:firstLine="0"/>
-        <w:contextualSpacing/>
-        <w:rPr>
-          <w:rFonts w:cs="Times New Roman"/>
-          <w:szCs w:val="24"/>
-        </w:rPr>
-      </w:pPr>
     </w:p>
     <w:p>
       <w:pPr>
@@ -755,7 +790,6 @@
         </w:rPr>
         <w:t xml:space="preserve"> </w:t>
       </w:r>
-      <w:commentRangeStart w:id="0"/>
       <w:proofErr w:type="spellStart"/>
       <w:r>
         <w:rPr>
@@ -772,16 +806,6 @@
         </w:rPr>
         <w:t>. for Emp’t Discrimination 2</w:t>
       </w:r>
-      <w:commentRangeEnd w:id="0"/>
-      <w:r>
-        <w:rPr>
-          <w:rStyle w:val="CommentReference"/>
-          <w:rFonts w:cs="Times New Roman"/>
-          <w:sz w:val="24"/>
-          <w:szCs w:val="24"/>
-        </w:rPr>
-        <w:commentReference w:id="0"/>
-      </w:r>
       <w:r>
         <w:rPr>
           <w:rFonts w:cs="Times New Roman"/>
@@ -836,6 +860,197 @@
           <w:rFonts w:cs="Times New Roman"/>
           <w:szCs w:val="24"/>
         </w:rPr>
+        <w:t>.</w:t>
+      </w:r>
+      <w:r>
+        <w:rPr>
+          <w:rFonts w:cs="Times New Roman"/>
+          <w:szCs w:val="24"/>
+        </w:rPr>
+        <w:t xml:space="preserve"> </w:t>
+      </w:r>
+      <w:r>
+        <w:rPr>
+          <w:rFonts w:cs="Times New Roman"/>
+          <w:i/>
+          <w:szCs w:val="24"/>
+        </w:rPr>
+        <w:t>Id.</w:t>
+      </w:r>
+      <w:r>
+        <w:rPr>
+          <w:rFonts w:cs="Times New Roman"/>
+          <w:szCs w:val="24"/>
+        </w:rPr>
+        <w:t xml:space="preserve"> His supervisor</w:t>
+      </w:r>
+      <w:r>
+        <w:rPr>
+          <w:rFonts w:cs="Times New Roman"/>
+          <w:szCs w:val="24"/>
+        </w:rPr>
+        <w:t xml:space="preserve"> was unable to grant the modified schedule</w:t>
+      </w:r>
+      <w:r>
+        <w:rPr>
+          <w:rFonts w:cs="Times New Roman"/>
+          <w:szCs w:val="24"/>
+        </w:rPr>
+        <w:t xml:space="preserve"> </w:t>
+      </w:r>
+      <w:r>
+        <w:rPr>
+          <w:rFonts w:cs="Times New Roman"/>
+          <w:szCs w:val="24"/>
+        </w:rPr>
+        <w:t>because</w:t>
+      </w:r>
+      <w:r>
+        <w:rPr>
+          <w:rFonts w:cs="Times New Roman"/>
+          <w:szCs w:val="24"/>
+        </w:rPr>
+        <w:t xml:space="preserve"> a new</w:t>
+      </w:r>
+      <w:r>
+        <w:rPr>
+          <w:rFonts w:cs="Times New Roman"/>
+          <w:szCs w:val="24"/>
+        </w:rPr>
+        <w:t xml:space="preserve"> software product was due to be released</w:t>
+      </w:r>
+      <w:r>
+        <w:rPr>
+          <w:rFonts w:cs="Times New Roman"/>
+          <w:szCs w:val="24"/>
+        </w:rPr>
+        <w:t xml:space="preserve"> </w:t>
+      </w:r>
+      <w:r>
+        <w:rPr>
+          <w:rFonts w:cs="Times New Roman"/>
+          <w:szCs w:val="24"/>
+        </w:rPr>
+        <w:t>requir</w:t>
+      </w:r>
+      <w:r>
+        <w:rPr>
+          <w:rFonts w:cs="Times New Roman"/>
+          <w:szCs w:val="24"/>
+        </w:rPr>
+        <w:t>ing</w:t>
+      </w:r>
+      <w:r>
+        <w:rPr>
+          <w:rFonts w:cs="Times New Roman"/>
+          <w:szCs w:val="24"/>
+        </w:rPr>
+        <w:t xml:space="preserve"> </w:t>
+      </w:r>
+      <w:r>
+        <w:rPr>
+          <w:rFonts w:cs="Times New Roman"/>
+          <w:szCs w:val="24"/>
+        </w:rPr>
+        <w:t>absences</w:t>
+      </w:r>
+      <w:r>
+        <w:rPr>
+          <w:rFonts w:cs="Times New Roman"/>
+          <w:szCs w:val="24"/>
+        </w:rPr>
+        <w:t xml:space="preserve"> be </w:t>
+      </w:r>
+      <w:r>
+        <w:rPr>
+          <w:rFonts w:cs="Times New Roman"/>
+          <w:szCs w:val="24"/>
+        </w:rPr>
+        <w:lastRenderedPageBreak/>
+        <w:t>kept</w:t>
+      </w:r>
+      <w:r>
+        <w:rPr>
+          <w:rFonts w:cs="Times New Roman"/>
+          <w:szCs w:val="24"/>
+        </w:rPr>
+        <w:t xml:space="preserve"> to a minimum</w:t>
+      </w:r>
+      <w:r>
+        <w:rPr>
+          <w:rFonts w:cs="Times New Roman"/>
+          <w:szCs w:val="24"/>
+        </w:rPr>
+        <w:t xml:space="preserve">, Pl.’s </w:t>
+      </w:r>
+      <w:r>
+        <w:rPr>
+          <w:rFonts w:cs="Times New Roman"/>
+          <w:szCs w:val="24"/>
+        </w:rPr>
+        <w:t xml:space="preserve">Appl. </w:t>
+      </w:r>
+      <w:r>
+        <w:rPr>
+          <w:rFonts w:cs="Times New Roman"/>
+          <w:szCs w:val="24"/>
+        </w:rPr>
+        <w:t>f</w:t>
+      </w:r>
+      <w:r>
+        <w:rPr>
+          <w:rFonts w:cs="Times New Roman"/>
+          <w:szCs w:val="24"/>
+        </w:rPr>
+        <w:t>or In Forma Pauperis and Appointment of Coun</w:t>
+      </w:r>
+      <w:r>
+        <w:rPr>
+          <w:rFonts w:cs="Times New Roman"/>
+          <w:szCs w:val="24"/>
+        </w:rPr>
+        <w:t xml:space="preserve">sel 1, </w:t>
+      </w:r>
+      <w:r>
+        <w:rPr>
+          <w:rFonts w:cs="Times New Roman"/>
+          <w:szCs w:val="24"/>
+        </w:rPr>
+        <w:t xml:space="preserve">and Mr. Hernandez </w:t>
+      </w:r>
+      <w:r>
+        <w:rPr>
+          <w:rFonts w:cs="Times New Roman"/>
+          <w:szCs w:val="24"/>
+        </w:rPr>
+        <w:t xml:space="preserve">had </w:t>
+      </w:r>
+      <w:r>
+        <w:rPr>
+          <w:rFonts w:cs="Times New Roman"/>
+          <w:szCs w:val="24"/>
+        </w:rPr>
+        <w:t>already miss</w:t>
+      </w:r>
+      <w:r>
+        <w:rPr>
+          <w:rFonts w:cs="Times New Roman"/>
+          <w:szCs w:val="24"/>
+        </w:rPr>
+        <w:t>ed</w:t>
+      </w:r>
+      <w:r>
+        <w:rPr>
+          <w:rFonts w:cs="Times New Roman"/>
+          <w:szCs w:val="24"/>
+        </w:rPr>
+        <w:t xml:space="preserve"> two previous project deadlines</w:t>
+      </w:r>
+      <w:r>
+        <w:rPr>
+          <w:rFonts w:cs="Times New Roman"/>
+          <w:szCs w:val="24"/>
+        </w:rPr>
         <w:t xml:space="preserve">, </w:t>
       </w:r>
       <w:proofErr w:type="spellStart"/>
@@ -857,6 +1072,7 @@
       <w:r>
         <w:rPr>
           <w:rFonts w:cs="Times New Roman"/>
+          <w:i/>
           <w:szCs w:val="24"/>
         </w:rPr>
         <w:t>.</w:t>
@@ -866,13 +1082,6 @@
           <w:rFonts w:cs="Times New Roman"/>
           <w:szCs w:val="24"/>
         </w:rPr>
-        <w:t xml:space="preserve"> His supervisor</w:t>
-      </w:r>
-      <w:r>
-        <w:rPr>
-          <w:rFonts w:cs="Times New Roman"/>
-          <w:szCs w:val="24"/>
-        </w:rPr>
         <w:t xml:space="preserve"> </w:t>
       </w:r>
       <w:r>
@@ -880,7 +1089,14 @@
           <w:rFonts w:cs="Times New Roman"/>
           <w:szCs w:val="24"/>
         </w:rPr>
-        <w:t>was unable to grant the modified schedule</w:t>
+        <w:t>Mr. Hernandez informed his supervisor that due to a scheduled CT scan, he would need miss an upcoming meeting, which his supervisor said would be fine</w:t>
+      </w:r>
+      <w:r>
+        <w:rPr>
+          <w:rFonts w:cs="Times New Roman"/>
+          <w:szCs w:val="24"/>
+        </w:rPr>
+        <w:t>.</w:t>
       </w:r>
       <w:r>
         <w:rPr>
@@ -892,23 +1108,10 @@
       <w:r>
         <w:rPr>
           <w:rFonts w:cs="Times New Roman"/>
-          <w:szCs w:val="24"/>
-        </w:rPr>
-        <w:t>because</w:t>
-      </w:r>
-      <w:r>
-        <w:rPr>
-          <w:rFonts w:cs="Times New Roman"/>
-          <w:szCs w:val="24"/>
-        </w:rPr>
-        <w:t xml:space="preserve"> a new</w:t>
-      </w:r>
-      <w:r>
-        <w:rPr>
-          <w:rFonts w:cs="Times New Roman"/>
-          <w:szCs w:val="24"/>
-        </w:rPr>
-        <w:t xml:space="preserve"> software product was due to be released</w:t>
+          <w:i/>
+          <w:szCs w:val="24"/>
+        </w:rPr>
+        <w:t>Id.</w:t>
       </w:r>
       <w:r>
         <w:rPr>
@@ -922,14 +1125,28 @@
           <w:rFonts w:cs="Times New Roman"/>
           <w:szCs w:val="24"/>
         </w:rPr>
-        <w:t>requir</w:t>
-      </w:r>
-      <w:r>
-        <w:rPr>
-          <w:rFonts w:cs="Times New Roman"/>
-          <w:szCs w:val="24"/>
-        </w:rPr>
-        <w:t>ing</w:t>
+        <w:t xml:space="preserve">Following this meeting Mr. Hernandez missed several days of work </w:t>
+      </w:r>
+      <w:r>
+        <w:rPr>
+          <w:rFonts w:cs="Times New Roman"/>
+          <w:szCs w:val="24"/>
+        </w:rPr>
+        <w:t xml:space="preserve">without notifying his </w:t>
+      </w:r>
+      <w:r>
+        <w:rPr>
+          <w:rFonts w:cs="Times New Roman"/>
+          <w:szCs w:val="24"/>
+        </w:rPr>
+        <w:t>supervisor</w:t>
+      </w:r>
+      <w:r>
+        <w:rPr>
+          <w:rFonts w:cs="Times New Roman"/>
+          <w:szCs w:val="24"/>
+        </w:rPr>
+        <w:t>,</w:t>
       </w:r>
       <w:r>
         <w:rPr>
@@ -943,7 +1160,271 @@
           <w:rFonts w:cs="Times New Roman"/>
           <w:szCs w:val="24"/>
         </w:rPr>
-        <w:t>all employees to keep absences to a minimum</w:t>
+        <w:t xml:space="preserve">and </w:t>
+      </w:r>
+      <w:r>
+        <w:rPr>
+          <w:rFonts w:cs="Times New Roman"/>
+          <w:szCs w:val="24"/>
+        </w:rPr>
+        <w:t xml:space="preserve">she </w:t>
+      </w:r>
+      <w:r>
+        <w:rPr>
+          <w:rFonts w:cs="Times New Roman"/>
+          <w:szCs w:val="24"/>
+        </w:rPr>
+        <w:t xml:space="preserve">called him into her office on </w:t>
+      </w:r>
+      <w:r>
+        <w:rPr>
+          <w:rFonts w:cs="Times New Roman"/>
+          <w:szCs w:val="24"/>
+        </w:rPr>
+        <w:t>January 3, 2017</w:t>
+      </w:r>
+      <w:r>
+        <w:rPr>
+          <w:rFonts w:cs="Times New Roman"/>
+          <w:szCs w:val="24"/>
+        </w:rPr>
+        <w:t xml:space="preserve"> </w:t>
+      </w:r>
+      <w:r>
+        <w:rPr>
+          <w:rFonts w:cs="Times New Roman"/>
+          <w:szCs w:val="24"/>
+        </w:rPr>
+        <w:t>to discuss his</w:t>
+      </w:r>
+      <w:r>
+        <w:rPr>
+          <w:rFonts w:cs="Times New Roman"/>
+          <w:szCs w:val="24"/>
+        </w:rPr>
+        <w:t xml:space="preserve"> continued</w:t>
+      </w:r>
+      <w:r>
+        <w:rPr>
+          <w:rFonts w:cs="Times New Roman"/>
+          <w:szCs w:val="24"/>
+        </w:rPr>
+        <w:t xml:space="preserve"> </w:t>
+      </w:r>
+      <w:r>
+        <w:rPr>
+          <w:rFonts w:cs="Times New Roman"/>
+          <w:szCs w:val="24"/>
+        </w:rPr>
+        <w:t xml:space="preserve">inadequate work </w:t>
+      </w:r>
+      <w:r>
+        <w:rPr>
+          <w:rFonts w:cs="Times New Roman"/>
+          <w:szCs w:val="24"/>
+        </w:rPr>
+        <w:t>performance</w:t>
+      </w:r>
+      <w:r>
+        <w:rPr>
+          <w:rFonts w:cs="Times New Roman"/>
+          <w:szCs w:val="24"/>
+        </w:rPr>
+        <w:t>.</w:t>
+      </w:r>
+      <w:r>
+        <w:rPr>
+          <w:rFonts w:cs="Times New Roman"/>
+          <w:szCs w:val="24"/>
+        </w:rPr>
+        <w:t xml:space="preserve"> </w:t>
+      </w:r>
+      <w:r>
+        <w:rPr>
+          <w:rFonts w:cs="Times New Roman"/>
+          <w:i/>
+          <w:szCs w:val="24"/>
+        </w:rPr>
+        <w:t>Id.</w:t>
+      </w:r>
+      <w:r>
+        <w:rPr>
+          <w:rFonts w:cs="Times New Roman"/>
+          <w:szCs w:val="24"/>
+        </w:rPr>
+        <w:t xml:space="preserve"> </w:t>
+      </w:r>
+      <w:r>
+        <w:rPr>
+          <w:rFonts w:cs="Times New Roman"/>
+          <w:szCs w:val="24"/>
+        </w:rPr>
+        <w:t xml:space="preserve">Mr. Hernandez </w:t>
+      </w:r>
+      <w:r>
+        <w:rPr>
+          <w:rFonts w:cs="Times New Roman"/>
+          <w:szCs w:val="24"/>
+        </w:rPr>
+        <w:t xml:space="preserve">informed his supervisor that his neurological exam </w:t>
+      </w:r>
+      <w:r>
+        <w:rPr>
+          <w:rFonts w:cs="Times New Roman"/>
+          <w:szCs w:val="24"/>
+        </w:rPr>
+        <w:t>had shown an abnormality, which could be cancer</w:t>
+      </w:r>
+      <w:r>
+        <w:rPr>
+          <w:rFonts w:cs="Times New Roman"/>
+          <w:szCs w:val="24"/>
+        </w:rPr>
+        <w:t>, and requested an additional week off</w:t>
+      </w:r>
+      <w:r>
+        <w:rPr>
+          <w:rFonts w:cs="Times New Roman"/>
+          <w:szCs w:val="24"/>
+        </w:rPr>
+        <w:t>.</w:t>
+      </w:r>
+      <w:r>
+        <w:rPr>
+          <w:rFonts w:cs="Times New Roman"/>
+          <w:szCs w:val="24"/>
+        </w:rPr>
+        <w:t xml:space="preserve"> </w:t>
+      </w:r>
+      <w:r>
+        <w:rPr>
+          <w:rFonts w:cs="Times New Roman"/>
+          <w:i/>
+          <w:szCs w:val="24"/>
+        </w:rPr>
+        <w:t>Id.</w:t>
+      </w:r>
+      <w:r>
+        <w:rPr>
+          <w:rFonts w:cs="Times New Roman"/>
+          <w:szCs w:val="24"/>
+        </w:rPr>
+        <w:t xml:space="preserve"> </w:t>
+      </w:r>
+      <w:r>
+        <w:rPr>
+          <w:rFonts w:cs="Times New Roman"/>
+          <w:szCs w:val="24"/>
+        </w:rPr>
+        <w:t>Due to</w:t>
+      </w:r>
+      <w:r>
+        <w:rPr>
+          <w:rFonts w:cs="Times New Roman"/>
+          <w:szCs w:val="24"/>
+        </w:rPr>
+        <w:t xml:space="preserve"> this information</w:t>
+      </w:r>
+      <w:r>
+        <w:rPr>
+          <w:rFonts w:cs="Times New Roman"/>
+          <w:szCs w:val="24"/>
+        </w:rPr>
+        <w:t xml:space="preserve"> his superviso</w:t>
+      </w:r>
+      <w:r>
+        <w:rPr>
+          <w:rFonts w:cs="Times New Roman"/>
+          <w:szCs w:val="24"/>
+        </w:rPr>
+        <w:t xml:space="preserve">r </w:t>
+      </w:r>
+      <w:r>
+        <w:rPr>
+          <w:rFonts w:cs="Times New Roman"/>
+          <w:szCs w:val="24"/>
+        </w:rPr>
+        <w:t xml:space="preserve">approved an exception to the policy to minimize absences and </w:t>
+      </w:r>
+      <w:r>
+        <w:rPr>
+          <w:rFonts w:cs="Times New Roman"/>
+          <w:szCs w:val="24"/>
+        </w:rPr>
+        <w:t>approved Mr. Hernandez’s additional time off</w:t>
+      </w:r>
+      <w:r>
+        <w:rPr>
+          <w:rFonts w:cs="Times New Roman"/>
+          <w:szCs w:val="24"/>
+        </w:rPr>
+        <w:t>.</w:t>
+      </w:r>
+      <w:r>
+        <w:rPr>
+          <w:rFonts w:cs="Times New Roman"/>
+          <w:szCs w:val="24"/>
+        </w:rPr>
+        <w:t xml:space="preserve"> </w:t>
+      </w:r>
+      <w:r>
+        <w:rPr>
+          <w:rFonts w:cs="Times New Roman"/>
+          <w:i/>
+          <w:szCs w:val="24"/>
+        </w:rPr>
+        <w:t>Id.</w:t>
+      </w:r>
+    </w:p>
+    <w:p>
+      <w:pPr>
+        <w:contextualSpacing/>
+        <w:rPr>
+          <w:rFonts w:cs="Times New Roman"/>
+          <w:szCs w:val="24"/>
+        </w:rPr>
+      </w:pPr>
+      <w:r>
+        <w:rPr>
+          <w:rFonts w:cs="Times New Roman"/>
+          <w:szCs w:val="24"/>
+        </w:rPr>
+        <w:t>After his week off</w:t>
+      </w:r>
+      <w:r>
+        <w:rPr>
+          <w:rFonts w:cs="Times New Roman"/>
+          <w:szCs w:val="24"/>
+        </w:rPr>
+        <w:t xml:space="preserve">, Mr. Hernandez had </w:t>
+      </w:r>
+      <w:r>
+        <w:rPr>
+          <w:rFonts w:cs="Times New Roman"/>
+          <w:szCs w:val="24"/>
+        </w:rPr>
+        <w:t>two further</w:t>
+      </w:r>
+      <w:r>
+        <w:rPr>
+          <w:rFonts w:cs="Times New Roman"/>
+          <w:szCs w:val="24"/>
+        </w:rPr>
+        <w:t xml:space="preserve"> </w:t>
+      </w:r>
+      <w:r>
+        <w:rPr>
+          <w:rFonts w:cs="Times New Roman"/>
+          <w:szCs w:val="24"/>
+        </w:rPr>
+        <w:t xml:space="preserve">unexcused absences, </w:t>
+      </w:r>
+      <w:r>
+        <w:rPr>
+          <w:rFonts w:cs="Times New Roman"/>
+          <w:szCs w:val="24"/>
+        </w:rPr>
+        <w:t>returning to work on January 18, 2017</w:t>
       </w:r>
       <w:r>
         <w:rPr>
@@ -952,59 +1433,40 @@
         </w:rPr>
         <w:t xml:space="preserve">, </w:t>
       </w:r>
-      <w:commentRangeStart w:id="1"/>
-      <w:r>
-        <w:rPr>
-          <w:rFonts w:cs="Times New Roman"/>
-          <w:szCs w:val="24"/>
-        </w:rPr>
-        <w:t xml:space="preserve">Pl.’s </w:t>
-      </w:r>
-      <w:r>
-        <w:rPr>
-          <w:rFonts w:cs="Times New Roman"/>
-          <w:szCs w:val="24"/>
-        </w:rPr>
-        <w:t xml:space="preserve">Appl. </w:t>
-      </w:r>
-      <w:r>
-        <w:rPr>
-          <w:rFonts w:cs="Times New Roman"/>
-          <w:szCs w:val="24"/>
-        </w:rPr>
-        <w:t>f</w:t>
-      </w:r>
-      <w:r>
-        <w:rPr>
-          <w:rFonts w:cs="Times New Roman"/>
-          <w:szCs w:val="24"/>
-        </w:rPr>
-        <w:t xml:space="preserve">or In Forma </w:t>
-      </w:r>
-      <w:r>
-        <w:rPr>
-          <w:rFonts w:cs="Times New Roman"/>
-          <w:szCs w:val="24"/>
-        </w:rPr>
-        <w:lastRenderedPageBreak/>
-        <w:t>Pauperis and Appointment of Coun</w:t>
-      </w:r>
-      <w:r>
-        <w:rPr>
-          <w:rFonts w:cs="Times New Roman"/>
-          <w:szCs w:val="24"/>
-        </w:rPr>
-        <w:t>sel 1</w:t>
-      </w:r>
-      <w:commentRangeEnd w:id="1"/>
-      <w:r>
-        <w:rPr>
-          <w:rStyle w:val="CommentReference"/>
-          <w:rFonts w:cs="Times New Roman"/>
-          <w:sz w:val="24"/>
-          <w:szCs w:val="24"/>
-        </w:rPr>
-        <w:commentReference w:id="1"/>
+      <w:r>
+        <w:rPr>
+          <w:rFonts w:cs="Times New Roman"/>
+          <w:szCs w:val="24"/>
+        </w:rPr>
+        <w:t>Answer</w:t>
+      </w:r>
+      <w:r>
+        <w:rPr>
+          <w:rFonts w:cs="Times New Roman"/>
+          <w:szCs w:val="24"/>
+        </w:rPr>
+        <w:t xml:space="preserve"> 2</w:t>
+      </w:r>
+      <w:r>
+        <w:rPr>
+          <w:rFonts w:cs="Times New Roman"/>
+          <w:szCs w:val="24"/>
+        </w:rPr>
+        <w:t xml:space="preserve">, and </w:t>
+      </w:r>
+      <w:r>
+        <w:rPr>
+          <w:rFonts w:cs="Times New Roman"/>
+          <w:szCs w:val="24"/>
+        </w:rPr>
+        <w:t xml:space="preserve">subsequently </w:t>
+      </w:r>
+      <w:r>
+        <w:rPr>
+          <w:rFonts w:cs="Times New Roman"/>
+          <w:szCs w:val="24"/>
+        </w:rPr>
+        <w:t>missed the following two days of work without approval</w:t>
       </w:r>
       <w:r>
         <w:rPr>
@@ -1013,48 +1475,6 @@
         </w:rPr>
         <w:t xml:space="preserve">, </w:t>
       </w:r>
-      <w:r>
-        <w:rPr>
-          <w:rFonts w:cs="Times New Roman"/>
-          <w:szCs w:val="24"/>
-        </w:rPr>
-        <w:t xml:space="preserve">and Mr. Hernandez </w:t>
-      </w:r>
-      <w:r>
-        <w:rPr>
-          <w:rFonts w:cs="Times New Roman"/>
-          <w:szCs w:val="24"/>
-        </w:rPr>
-        <w:t xml:space="preserve">had </w:t>
-      </w:r>
-      <w:r>
-        <w:rPr>
-          <w:rFonts w:cs="Times New Roman"/>
-          <w:szCs w:val="24"/>
-        </w:rPr>
-        <w:t>already miss</w:t>
-      </w:r>
-      <w:r>
-        <w:rPr>
-          <w:rFonts w:cs="Times New Roman"/>
-          <w:szCs w:val="24"/>
-        </w:rPr>
-        <w:t>ed</w:t>
-      </w:r>
-      <w:r>
-        <w:rPr>
-          <w:rFonts w:cs="Times New Roman"/>
-          <w:szCs w:val="24"/>
-        </w:rPr>
-        <w:t xml:space="preserve"> two previous project deadlines</w:t>
-      </w:r>
-      <w:r>
-        <w:rPr>
-          <w:rFonts w:cs="Times New Roman"/>
-          <w:szCs w:val="24"/>
-        </w:rPr>
-        <w:t xml:space="preserve">, </w:t>
-      </w:r>
       <w:proofErr w:type="spellStart"/>
       <w:r>
         <w:rPr>
@@ -1069,28 +1489,63 @@
           <w:rFonts w:cs="Times New Roman"/>
           <w:szCs w:val="24"/>
         </w:rPr>
-        <w:t>. for Emp’t Discrimination 2</w:t>
-      </w:r>
-      <w:r>
-        <w:rPr>
-          <w:rFonts w:cs="Times New Roman"/>
-          <w:szCs w:val="24"/>
-        </w:rPr>
-        <w:t xml:space="preserve">. </w:t>
-      </w:r>
-      <w:r>
-        <w:rPr>
-          <w:rFonts w:cs="Times New Roman"/>
-          <w:szCs w:val="24"/>
-        </w:rPr>
-        <w:t>Mr. Hernandez informed his supervisor that due to a scheduled CT scan, he would need miss an upcoming meeting, which his supervisor said would be fine</w:t>
-      </w:r>
-      <w:r>
-        <w:rPr>
-          <w:rFonts w:cs="Times New Roman"/>
-          <w:szCs w:val="24"/>
-        </w:rPr>
-        <w:t>,</w:t>
+        <w:t xml:space="preserve">. for Emp’t Discrimination </w:t>
+      </w:r>
+      <w:r>
+        <w:rPr>
+          <w:rFonts w:cs="Times New Roman"/>
+          <w:szCs w:val="24"/>
+        </w:rPr>
+        <w:t>3</w:t>
+      </w:r>
+      <w:r>
+        <w:rPr>
+          <w:rFonts w:cs="Times New Roman"/>
+          <w:szCs w:val="24"/>
+        </w:rPr>
+        <w:t>.</w:t>
+      </w:r>
+      <w:r>
+        <w:rPr>
+          <w:rFonts w:cs="Times New Roman"/>
+          <w:szCs w:val="24"/>
+        </w:rPr>
+        <w:t xml:space="preserve"> On January 24, 2017, </w:t>
+      </w:r>
+      <w:r>
+        <w:rPr>
+          <w:rFonts w:cs="Times New Roman"/>
+          <w:szCs w:val="24"/>
+        </w:rPr>
+        <w:t xml:space="preserve">Stuart Stockton Systems was forced </w:t>
+      </w:r>
+      <w:r>
+        <w:rPr>
+          <w:rFonts w:cs="Times New Roman"/>
+          <w:szCs w:val="24"/>
+        </w:rPr>
+        <w:t>to dismiss Mr. Hernandez</w:t>
+      </w:r>
+      <w:r>
+        <w:rPr>
+          <w:rFonts w:cs="Times New Roman"/>
+          <w:szCs w:val="24"/>
+        </w:rPr>
+        <w:t xml:space="preserve"> due to his repeated </w:t>
+      </w:r>
+      <w:r>
+        <w:rPr>
+          <w:rFonts w:cs="Times New Roman"/>
+          <w:szCs w:val="24"/>
+        </w:rPr>
+        <w:t>unnotified and unapproved absences</w:t>
+      </w:r>
+      <w:r>
+        <w:rPr>
+          <w:rFonts w:cs="Times New Roman"/>
+          <w:szCs w:val="24"/>
+        </w:rPr>
+        <w:t>.</w:t>
       </w:r>
       <w:r>
         <w:rPr>
@@ -1099,49 +1554,13 @@
         </w:rPr>
         <w:t xml:space="preserve"> </w:t>
       </w:r>
-      <w:proofErr w:type="spellStart"/>
-      <w:r>
-        <w:rPr>
-          <w:rFonts w:cs="Times New Roman"/>
-          <w:szCs w:val="24"/>
-        </w:rPr>
-        <w:t>Compl</w:t>
-      </w:r>
-      <w:proofErr w:type="spellEnd"/>
-      <w:r>
-        <w:rPr>
-          <w:rFonts w:cs="Times New Roman"/>
-          <w:szCs w:val="24"/>
-        </w:rPr>
-        <w:t xml:space="preserve">. for Emp’t Discrimination 2. </w:t>
-      </w:r>
-      <w:r>
-        <w:rPr>
-          <w:rFonts w:cs="Times New Roman"/>
-          <w:szCs w:val="24"/>
-        </w:rPr>
-        <w:t xml:space="preserve">Following this meeting Mr. Hernandez missed several days of work </w:t>
-      </w:r>
-      <w:r>
-        <w:rPr>
-          <w:rFonts w:cs="Times New Roman"/>
-          <w:szCs w:val="24"/>
-        </w:rPr>
-        <w:t xml:space="preserve">without notifying his </w:t>
-      </w:r>
-      <w:r>
-        <w:rPr>
-          <w:rFonts w:cs="Times New Roman"/>
-          <w:szCs w:val="24"/>
-        </w:rPr>
-        <w:t>supervisor</w:t>
-      </w:r>
-      <w:r>
-        <w:rPr>
-          <w:rFonts w:cs="Times New Roman"/>
-          <w:szCs w:val="24"/>
-        </w:rPr>
-        <w:t>,</w:t>
+      <w:r>
+        <w:rPr>
+          <w:rFonts w:cs="Times New Roman"/>
+          <w:i/>
+          <w:szCs w:val="24"/>
+        </w:rPr>
+        <w:t>Id.</w:t>
       </w:r>
       <w:r>
         <w:rPr>
@@ -1149,431 +1568,6 @@
           <w:szCs w:val="24"/>
         </w:rPr>
         <w:t xml:space="preserve"> </w:t>
-      </w:r>
-      <w:r>
-        <w:rPr>
-          <w:rFonts w:cs="Times New Roman"/>
-          <w:szCs w:val="24"/>
-        </w:rPr>
-        <w:t xml:space="preserve">and </w:t>
-      </w:r>
-      <w:r>
-        <w:rPr>
-          <w:rFonts w:cs="Times New Roman"/>
-          <w:szCs w:val="24"/>
-        </w:rPr>
-        <w:t xml:space="preserve">she </w:t>
-      </w:r>
-      <w:r>
-        <w:rPr>
-          <w:rFonts w:cs="Times New Roman"/>
-          <w:szCs w:val="24"/>
-        </w:rPr>
-        <w:t xml:space="preserve">called him into her office on </w:t>
-      </w:r>
-      <w:r>
-        <w:rPr>
-          <w:rFonts w:cs="Times New Roman"/>
-          <w:szCs w:val="24"/>
-        </w:rPr>
-        <w:t>January 3, 2017</w:t>
-      </w:r>
-      <w:r>
-        <w:rPr>
-          <w:rFonts w:cs="Times New Roman"/>
-          <w:szCs w:val="24"/>
-        </w:rPr>
-        <w:t xml:space="preserve"> </w:t>
-      </w:r>
-      <w:r>
-        <w:rPr>
-          <w:rFonts w:cs="Times New Roman"/>
-          <w:szCs w:val="24"/>
-        </w:rPr>
-        <w:t>to discuss his</w:t>
-      </w:r>
-      <w:r>
-        <w:rPr>
-          <w:rFonts w:cs="Times New Roman"/>
-          <w:szCs w:val="24"/>
-        </w:rPr>
-        <w:t xml:space="preserve"> continued</w:t>
-      </w:r>
-      <w:r>
-        <w:rPr>
-          <w:rFonts w:cs="Times New Roman"/>
-          <w:szCs w:val="24"/>
-        </w:rPr>
-        <w:t xml:space="preserve"> </w:t>
-      </w:r>
-      <w:r>
-        <w:rPr>
-          <w:rFonts w:cs="Times New Roman"/>
-          <w:szCs w:val="24"/>
-        </w:rPr>
-        <w:t xml:space="preserve">inadequate work </w:t>
-      </w:r>
-      <w:r>
-        <w:rPr>
-          <w:rFonts w:cs="Times New Roman"/>
-          <w:szCs w:val="24"/>
-        </w:rPr>
-        <w:t>performance</w:t>
-      </w:r>
-      <w:r>
-        <w:rPr>
-          <w:rFonts w:cs="Times New Roman"/>
-          <w:szCs w:val="24"/>
-        </w:rPr>
-        <w:t xml:space="preserve">, </w:t>
-      </w:r>
-      <w:proofErr w:type="spellStart"/>
-      <w:r>
-        <w:rPr>
-          <w:rFonts w:cs="Times New Roman"/>
-          <w:szCs w:val="24"/>
-        </w:rPr>
-        <w:t>Compl</w:t>
-      </w:r>
-      <w:proofErr w:type="spellEnd"/>
-      <w:r>
-        <w:rPr>
-          <w:rFonts w:cs="Times New Roman"/>
-          <w:szCs w:val="24"/>
-        </w:rPr>
-        <w:t xml:space="preserve">. for Emp’t Discrimination 2. </w:t>
-      </w:r>
-      <w:r>
-        <w:rPr>
-          <w:rFonts w:cs="Times New Roman"/>
-          <w:szCs w:val="24"/>
-        </w:rPr>
-        <w:t xml:space="preserve">Mr. Hernandez </w:t>
-      </w:r>
-      <w:r>
-        <w:rPr>
-          <w:rFonts w:cs="Times New Roman"/>
-          <w:szCs w:val="24"/>
-        </w:rPr>
-        <w:t xml:space="preserve">informed his supervisor that his neurological exam </w:t>
-      </w:r>
-      <w:r>
-        <w:rPr>
-          <w:rFonts w:cs="Times New Roman"/>
-          <w:szCs w:val="24"/>
-        </w:rPr>
-        <w:t>had shown an abnormality, which could be cancer</w:t>
-      </w:r>
-      <w:r>
-        <w:rPr>
-          <w:rFonts w:cs="Times New Roman"/>
-          <w:szCs w:val="24"/>
-        </w:rPr>
-        <w:t>, and requested an additional week off</w:t>
-      </w:r>
-      <w:r>
-        <w:rPr>
-          <w:rFonts w:cs="Times New Roman"/>
-          <w:szCs w:val="24"/>
-        </w:rPr>
-        <w:t xml:space="preserve">, </w:t>
-      </w:r>
-      <w:proofErr w:type="spellStart"/>
-      <w:r>
-        <w:rPr>
-          <w:rFonts w:cs="Times New Roman"/>
-          <w:szCs w:val="24"/>
-        </w:rPr>
-        <w:t>Compl</w:t>
-      </w:r>
-      <w:proofErr w:type="spellEnd"/>
-      <w:r>
-        <w:rPr>
-          <w:rFonts w:cs="Times New Roman"/>
-          <w:szCs w:val="24"/>
-        </w:rPr>
-        <w:t>. for Emp’t Discrimination 2</w:t>
-      </w:r>
-      <w:r>
-        <w:rPr>
-          <w:rFonts w:cs="Times New Roman"/>
-          <w:szCs w:val="24"/>
-        </w:rPr>
-        <w:t xml:space="preserve">. </w:t>
-      </w:r>
-      <w:r>
-        <w:rPr>
-          <w:rFonts w:cs="Times New Roman"/>
-          <w:szCs w:val="24"/>
-        </w:rPr>
-        <w:t>Due to</w:t>
-      </w:r>
-      <w:r>
-        <w:rPr>
-          <w:rFonts w:cs="Times New Roman"/>
-          <w:szCs w:val="24"/>
-        </w:rPr>
-        <w:t xml:space="preserve"> this information</w:t>
-      </w:r>
-      <w:r>
-        <w:rPr>
-          <w:rFonts w:cs="Times New Roman"/>
-          <w:szCs w:val="24"/>
-        </w:rPr>
-        <w:t xml:space="preserve"> his superviso</w:t>
-      </w:r>
-      <w:r>
-        <w:rPr>
-          <w:rFonts w:cs="Times New Roman"/>
-          <w:szCs w:val="24"/>
-        </w:rPr>
-        <w:t xml:space="preserve">r </w:t>
-      </w:r>
-      <w:r>
-        <w:rPr>
-          <w:rFonts w:cs="Times New Roman"/>
-          <w:szCs w:val="24"/>
-        </w:rPr>
-        <w:t xml:space="preserve">approved an exception to the policy to minimize absences and </w:t>
-      </w:r>
-      <w:r>
-        <w:rPr>
-          <w:rFonts w:cs="Times New Roman"/>
-          <w:szCs w:val="24"/>
-        </w:rPr>
-        <w:t>approved Mr. Hernandez’s additional time off</w:t>
-      </w:r>
-      <w:r>
-        <w:rPr>
-          <w:rFonts w:cs="Times New Roman"/>
-          <w:szCs w:val="24"/>
-        </w:rPr>
-        <w:t xml:space="preserve">, </w:t>
-      </w:r>
-      <w:proofErr w:type="spellStart"/>
-      <w:r>
-        <w:rPr>
-          <w:rFonts w:cs="Times New Roman"/>
-          <w:szCs w:val="24"/>
-        </w:rPr>
-        <w:t>Compl</w:t>
-      </w:r>
-      <w:proofErr w:type="spellEnd"/>
-      <w:r>
-        <w:rPr>
-          <w:rFonts w:cs="Times New Roman"/>
-          <w:szCs w:val="24"/>
-        </w:rPr>
-        <w:t>. for Emp’t Discrimination 2</w:t>
-      </w:r>
-      <w:r>
-        <w:rPr>
-          <w:rFonts w:cs="Times New Roman"/>
-          <w:szCs w:val="24"/>
-        </w:rPr>
-        <w:t xml:space="preserve">. </w:t>
-      </w:r>
-    </w:p>
-    <w:p>
-      <w:pPr>
-        <w:contextualSpacing/>
-        <w:rPr>
-          <w:rFonts w:cs="Times New Roman"/>
-          <w:szCs w:val="24"/>
-        </w:rPr>
-      </w:pPr>
-      <w:r>
-        <w:rPr>
-          <w:rFonts w:cs="Times New Roman"/>
-          <w:szCs w:val="24"/>
-        </w:rPr>
-        <w:t>After his week off</w:t>
-      </w:r>
-      <w:r>
-        <w:rPr>
-          <w:rFonts w:cs="Times New Roman"/>
-          <w:szCs w:val="24"/>
-        </w:rPr>
-        <w:t xml:space="preserve">, Mr. Hernandez had a </w:t>
-      </w:r>
-      <w:r>
-        <w:rPr>
-          <w:rFonts w:cs="Times New Roman"/>
-          <w:szCs w:val="24"/>
-        </w:rPr>
-        <w:t xml:space="preserve">further </w:t>
-      </w:r>
-      <w:r>
-        <w:rPr>
-          <w:rFonts w:cs="Times New Roman"/>
-          <w:szCs w:val="24"/>
-        </w:rPr>
-        <w:t xml:space="preserve">two </w:t>
-      </w:r>
-      <w:r>
-        <w:rPr>
-          <w:rFonts w:cs="Times New Roman"/>
-          <w:szCs w:val="24"/>
-        </w:rPr>
-        <w:t xml:space="preserve">unexcused absences, </w:t>
-      </w:r>
-      <w:r>
-        <w:rPr>
-          <w:rFonts w:cs="Times New Roman"/>
-          <w:szCs w:val="24"/>
-        </w:rPr>
-        <w:t>returning to work on January 18, 2017</w:t>
-      </w:r>
-      <w:r>
-        <w:rPr>
-          <w:rFonts w:cs="Times New Roman"/>
-          <w:szCs w:val="24"/>
-        </w:rPr>
-        <w:t xml:space="preserve">, </w:t>
-      </w:r>
-      <w:r>
-        <w:rPr>
-          <w:rFonts w:cs="Times New Roman"/>
-          <w:szCs w:val="24"/>
-        </w:rPr>
-        <w:t>Answer</w:t>
-      </w:r>
-      <w:r>
-        <w:rPr>
-          <w:rFonts w:cs="Times New Roman"/>
-          <w:szCs w:val="24"/>
-        </w:rPr>
-        <w:t xml:space="preserve"> 2</w:t>
-      </w:r>
-      <w:r>
-        <w:rPr>
-          <w:rFonts w:cs="Times New Roman"/>
-          <w:szCs w:val="24"/>
-        </w:rPr>
-        <w:t xml:space="preserve">, and </w:t>
-      </w:r>
-      <w:r>
-        <w:rPr>
-          <w:rFonts w:cs="Times New Roman"/>
-          <w:szCs w:val="24"/>
-        </w:rPr>
-        <w:t xml:space="preserve">subsequently </w:t>
-      </w:r>
-      <w:r>
-        <w:rPr>
-          <w:rFonts w:cs="Times New Roman"/>
-          <w:szCs w:val="24"/>
-        </w:rPr>
-        <w:t>missed the following two days of work without approval</w:t>
-      </w:r>
-      <w:r>
-        <w:rPr>
-          <w:rFonts w:cs="Times New Roman"/>
-          <w:szCs w:val="24"/>
-        </w:rPr>
-        <w:t xml:space="preserve">, </w:t>
-      </w:r>
-      <w:proofErr w:type="spellStart"/>
-      <w:r>
-        <w:rPr>
-          <w:rFonts w:cs="Times New Roman"/>
-          <w:szCs w:val="24"/>
-        </w:rPr>
-        <w:t>Compl</w:t>
-      </w:r>
-      <w:proofErr w:type="spellEnd"/>
-      <w:r>
-        <w:rPr>
-          <w:rFonts w:cs="Times New Roman"/>
-          <w:szCs w:val="24"/>
-        </w:rPr>
-        <w:t xml:space="preserve">. for Emp’t Discrimination </w:t>
-      </w:r>
-      <w:r>
-        <w:rPr>
-          <w:rFonts w:cs="Times New Roman"/>
-          <w:szCs w:val="24"/>
-        </w:rPr>
-        <w:t>3</w:t>
-      </w:r>
-      <w:r>
-        <w:rPr>
-          <w:rFonts w:cs="Times New Roman"/>
-          <w:szCs w:val="24"/>
-        </w:rPr>
-        <w:t>.</w:t>
-      </w:r>
-      <w:r>
-        <w:rPr>
-          <w:rFonts w:cs="Times New Roman"/>
-          <w:szCs w:val="24"/>
-        </w:rPr>
-        <w:t xml:space="preserve"> On January 24, 2017, </w:t>
-      </w:r>
-      <w:r>
-        <w:rPr>
-          <w:rFonts w:cs="Times New Roman"/>
-          <w:szCs w:val="24"/>
-        </w:rPr>
-        <w:t xml:space="preserve">Stuart Stockton Systems was forced </w:t>
-      </w:r>
-      <w:r>
-        <w:rPr>
-          <w:rFonts w:cs="Times New Roman"/>
-          <w:szCs w:val="24"/>
-        </w:rPr>
-        <w:t>to dismiss Mr. Hernandez</w:t>
-      </w:r>
-      <w:r>
-        <w:rPr>
-          <w:rFonts w:cs="Times New Roman"/>
-          <w:szCs w:val="24"/>
-        </w:rPr>
-        <w:t xml:space="preserve"> due to his repeated </w:t>
-      </w:r>
-      <w:r>
-        <w:rPr>
-          <w:rFonts w:cs="Times New Roman"/>
-          <w:szCs w:val="24"/>
-        </w:rPr>
-        <w:t>unnotified and unapproved absences</w:t>
-      </w:r>
-      <w:r>
-        <w:rPr>
-          <w:rFonts w:cs="Times New Roman"/>
-          <w:szCs w:val="24"/>
-        </w:rPr>
-        <w:t>,</w:t>
-      </w:r>
-      <w:r>
-        <w:rPr>
-          <w:rFonts w:cs="Times New Roman"/>
-          <w:szCs w:val="24"/>
-        </w:rPr>
-        <w:t xml:space="preserve"> </w:t>
-      </w:r>
-      <w:proofErr w:type="spellStart"/>
-      <w:r>
-        <w:rPr>
-          <w:rFonts w:cs="Times New Roman"/>
-          <w:szCs w:val="24"/>
-        </w:rPr>
-        <w:t>Compl</w:t>
-      </w:r>
-      <w:proofErr w:type="spellEnd"/>
-      <w:r>
-        <w:rPr>
-          <w:rFonts w:cs="Times New Roman"/>
-          <w:szCs w:val="24"/>
-        </w:rPr>
-        <w:t>. for Emp’t Discrimination 3</w:t>
-      </w:r>
-      <w:r>
-        <w:rPr>
-          <w:rFonts w:cs="Times New Roman"/>
-          <w:szCs w:val="24"/>
-        </w:rPr>
-        <w:t xml:space="preserve">. </w:t>
       </w:r>
       <w:r>
         <w:rPr>
@@ -1687,7 +1681,70 @@
           <w:rFonts w:cs="Times New Roman"/>
           <w:szCs w:val="24"/>
         </w:rPr>
-        <w:t xml:space="preserve">My client should prevail because this Court has broad discretion in employment discrimination cases to determine that Plaintiff’s motion is premature, that Plaintiff is able to proceed pro se, as he has demonstrated, and that Stuart Stockton Systems did not discriminate </w:t>
+        <w:t xml:space="preserve">This court should not appoint </w:t>
+      </w:r>
+      <w:r>
+        <w:rPr>
+          <w:rFonts w:cs="Times New Roman"/>
+          <w:szCs w:val="24"/>
+        </w:rPr>
+        <w:t>plaintiff</w:t>
+      </w:r>
+      <w:r>
+        <w:rPr>
+          <w:rFonts w:cs="Times New Roman"/>
+          <w:szCs w:val="24"/>
+        </w:rPr>
+        <w:t xml:space="preserve"> counsel</w:t>
+      </w:r>
+      <w:r>
+        <w:rPr>
+          <w:rFonts w:cs="Times New Roman"/>
+          <w:szCs w:val="24"/>
+        </w:rPr>
+        <w:t xml:space="preserve"> because this Court has broad discretion in employment discrimination cases to determine that </w:t>
+      </w:r>
+      <w:r>
+        <w:rPr>
+          <w:rFonts w:cs="Times New Roman"/>
+          <w:szCs w:val="24"/>
+        </w:rPr>
+        <w:t>plaintiff</w:t>
+      </w:r>
+      <w:r>
+        <w:rPr>
+          <w:rFonts w:cs="Times New Roman"/>
+          <w:szCs w:val="24"/>
+        </w:rPr>
+        <w:t xml:space="preserve">’s motion is premature, that </w:t>
+      </w:r>
+      <w:r>
+        <w:rPr>
+          <w:rFonts w:cs="Times New Roman"/>
+          <w:szCs w:val="24"/>
+        </w:rPr>
+        <w:t>plaintiff</w:t>
+      </w:r>
+      <w:r>
+        <w:rPr>
+          <w:rFonts w:cs="Times New Roman"/>
+          <w:szCs w:val="24"/>
+        </w:rPr>
+        <w:t xml:space="preserve"> is able to proceed pro se, as he has demonstrated, and that Stuart Stockton Systems did not discriminate against </w:t>
+      </w:r>
+      <w:r>
+        <w:rPr>
+          <w:rFonts w:cs="Times New Roman"/>
+          <w:szCs w:val="24"/>
+        </w:rPr>
+        <w:t>plaintiff</w:t>
+      </w:r>
+      <w:r>
+        <w:rPr>
+          <w:rFonts w:cs="Times New Roman"/>
+          <w:szCs w:val="24"/>
+        </w:rPr>
+        <w:t xml:space="preserve">’s disability, but in fact accommodated it, and properly terminated </w:t>
       </w:r>
       <w:r>
         <w:rPr>
@@ -1695,7 +1752,7 @@
           <w:szCs w:val="24"/>
         </w:rPr>
         <w:lastRenderedPageBreak/>
-        <w:t xml:space="preserve">against Plaintiff’s disability, but in fact accommodated it, and properly terminated him </w:t>
+        <w:t xml:space="preserve">him </w:t>
       </w:r>
       <w:proofErr w:type="gramStart"/>
       <w:r>
@@ -1795,7 +1852,7 @@
         </w:rPr>
         <w:t xml:space="preserve">. at 1421. Here, the first factor does not require indigency, and is not at issue. </w:t>
       </w:r>
-      <w:commentRangeStart w:id="2"/>
+      <w:commentRangeStart w:id="0"/>
       <w:r>
         <w:rPr>
           <w:rFonts w:cs="Times New Roman"/>
@@ -1810,7 +1867,7 @@
         </w:rPr>
         <w:t xml:space="preserve">broad discretion regarding appointment of counsel. </w:t>
       </w:r>
-      <w:commentRangeEnd w:id="2"/>
+      <w:commentRangeEnd w:id="0"/>
       <w:r>
         <w:rPr>
           <w:rStyle w:val="CommentReference"/>
@@ -1818,7 +1875,7 @@
           <w:sz w:val="24"/>
           <w:szCs w:val="24"/>
         </w:rPr>
-        <w:commentReference w:id="2"/>
+        <w:commentReference w:id="0"/>
       </w:r>
       <w:r>
         <w:rPr>
@@ -1843,7 +1900,6 @@
           <w:szCs w:val="24"/>
         </w:rPr>
       </w:pPr>
-      <w:commentRangeStart w:id="3"/>
       <w:r>
         <w:rPr>
           <w:rFonts w:cs="Times New Roman"/>
@@ -1851,16 +1907,6 @@
           <w:szCs w:val="24"/>
         </w:rPr>
         <w:t xml:space="preserve">PLAINTIFF HAS NOT MET THE REQUIREMENT OF THE SECOND CASTNER FACTOR BECAUSE HE HAS ONLY CONTACTED THREE ATTORNEYS IN THE SPACE OF TEN MONTHS. </w:t>
-      </w:r>
-      <w:commentRangeEnd w:id="3"/>
-      <w:r>
-        <w:rPr>
-          <w:rStyle w:val="CommentReference"/>
-          <w:rFonts w:cs="Times New Roman"/>
-          <w:sz w:val="24"/>
-          <w:szCs w:val="24"/>
-        </w:rPr>
-        <w:commentReference w:id="3"/>
       </w:r>
     </w:p>
     <w:p>
@@ -1883,7 +1929,7 @@
           <w:szCs w:val="24"/>
         </w:rPr>
       </w:pPr>
-      <w:commentRangeStart w:id="4"/>
+      <w:commentRangeStart w:id="1"/>
       <w:r>
         <w:rPr>
           <w:rFonts w:cs="Times New Roman"/>
@@ -1891,12 +1937,15 @@
         </w:rPr>
         <w:t>This court has determined a plaintiff must demonstrate that he or she has made a “reasonably diligent effort under the circumstances to obtain counsel</w:t>
       </w:r>
-      <w:commentRangeEnd w:id="4"/>
+      <w:commentRangeEnd w:id="1"/>
       <w:r>
         <w:rPr>
           <w:rStyle w:val="CommentReference"/>
-        </w:rPr>
-        <w:commentReference w:id="4"/>
+          <w:rFonts w:cs="Times New Roman"/>
+          <w:sz w:val="24"/>
+          <w:szCs w:val="24"/>
+        </w:rPr>
+        <w:commentReference w:id="1"/>
       </w:r>
       <w:r>
         <w:rPr>
@@ -1920,7 +1969,21 @@
           <w:rFonts w:cs="Times New Roman"/>
           <w:szCs w:val="24"/>
         </w:rPr>
-        <w:t xml:space="preserve">, 979 F.2d at 1422. Plaintiffs need not exhaust all possibilities, but the number of attorneys contacted, availability of counsel in the area, and the plaintiff’s skill at obtaining such help. </w:t>
+        <w:t xml:space="preserve">, 979 F.2d at 1422. </w:t>
+      </w:r>
+      <w:r>
+        <w:rPr>
+          <w:rFonts w:cs="Times New Roman"/>
+          <w:szCs w:val="24"/>
+        </w:rPr>
+        <w:t>Plaintiff</w:t>
+      </w:r>
+      <w:r>
+        <w:rPr>
+          <w:rFonts w:cs="Times New Roman"/>
+          <w:szCs w:val="24"/>
+        </w:rPr>
+        <w:t xml:space="preserve">s need not exhaust all possibilities, but the number of attorneys contacted, availability of counsel in the area, and the plaintiff’s skill at obtaining such help. </w:t>
       </w:r>
       <w:r>
         <w:rPr>
@@ -2013,57 +2076,58 @@
           <w:rFonts w:cs="Times New Roman"/>
           <w:szCs w:val="24"/>
         </w:rPr>
-        <w:t xml:space="preserve">The District of Kansas found that a plaintiff must seek counsel from at least </w:t>
-      </w:r>
-      <w:r>
-        <w:rPr>
-          <w:rFonts w:cs="Times New Roman"/>
+        <w:t xml:space="preserve">The District of Kansas found that a plaintiff must seek counsel from at least five attorneys to meet the requirement of “reasonably diligent.” </w:t>
+      </w:r>
+      <w:proofErr w:type="spellStart"/>
+      <w:r>
+        <w:rPr>
+          <w:rFonts w:eastAsia="Times New Roman" w:cs="Times New Roman"/>
+          <w:i/>
+          <w:color w:val="000000"/>
+          <w:szCs w:val="24"/>
+        </w:rPr>
+        <w:t>Jeannin</w:t>
+      </w:r>
+      <w:proofErr w:type="spellEnd"/>
+      <w:r>
+        <w:rPr>
+          <w:rFonts w:eastAsia="Times New Roman" w:cs="Times New Roman"/>
+          <w:i/>
+          <w:color w:val="000000"/>
+          <w:szCs w:val="24"/>
+        </w:rPr>
+        <w:t xml:space="preserve"> v. Ford Motor Co</w:t>
+      </w:r>
+      <w:r>
+        <w:rPr>
+          <w:rFonts w:eastAsia="Times New Roman" w:cs="Times New Roman"/>
+          <w:color w:val="000000"/>
+          <w:szCs w:val="24"/>
+        </w:rPr>
+        <w:t xml:space="preserve">., No. </w:t>
+      </w:r>
+      <w:r>
+        <w:rPr>
+          <w:rFonts w:eastAsia="Times New Roman" w:cs="Times New Roman"/>
+          <w:color w:val="000000"/>
           <w:szCs w:val="24"/>
         </w:rPr>
         <w:lastRenderedPageBreak/>
-        <w:t xml:space="preserve">five attorneys to meet the requirement of “reasonably diligent.” </w:t>
+        <w:t xml:space="preserve">CIVA 09-2287-JWL-DJW, 2009 WL 1657544, at *1 (D. Kan. June 12, 2009) (ruling that plaintiff could not be appointed counsel because she did not meet the requirement of the second </w:t>
       </w:r>
       <w:proofErr w:type="spellStart"/>
       <w:r>
         <w:rPr>
           <w:rFonts w:eastAsia="Times New Roman" w:cs="Times New Roman"/>
-          <w:i/>
-          <w:color w:val="000000"/>
-          <w:szCs w:val="24"/>
-        </w:rPr>
-        <w:t>Jeannin</w:t>
+          <w:color w:val="000000"/>
+          <w:szCs w:val="24"/>
+        </w:rPr>
+        <w:t>Castner</w:t>
       </w:r>
       <w:proofErr w:type="spellEnd"/>
       <w:r>
         <w:rPr>
           <w:rFonts w:eastAsia="Times New Roman" w:cs="Times New Roman"/>
-          <w:i/>
-          <w:color w:val="000000"/>
-          <w:szCs w:val="24"/>
-        </w:rPr>
-        <w:t xml:space="preserve"> v. Ford Motor Co</w:t>
-      </w:r>
-      <w:r>
-        <w:rPr>
-          <w:rFonts w:eastAsia="Times New Roman" w:cs="Times New Roman"/>
-          <w:color w:val="000000"/>
-          <w:szCs w:val="24"/>
-        </w:rPr>
-        <w:t xml:space="preserve">., No. CIVA 09-2287-JWL-DJW, 2009 WL 1657544, at *1 (D. Kan. June 12, 2009) (ruling that plaintiff could not be appointed counsel because she did not meet the requirement of the second </w:t>
-      </w:r>
-      <w:proofErr w:type="spellStart"/>
-      <w:r>
-        <w:rPr>
-          <w:rFonts w:eastAsia="Times New Roman" w:cs="Times New Roman"/>
-          <w:color w:val="000000"/>
-          <w:szCs w:val="24"/>
-        </w:rPr>
-        <w:t>Castner</w:t>
-      </w:r>
-      <w:proofErr w:type="spellEnd"/>
-      <w:r>
-        <w:rPr>
-          <w:rFonts w:eastAsia="Times New Roman" w:cs="Times New Roman"/>
           <w:color w:val="000000"/>
           <w:szCs w:val="24"/>
         </w:rPr>
@@ -2098,7 +2162,36 @@
           <w:rFonts w:eastAsia="Times New Roman" w:cs="Times New Roman"/>
           <w:szCs w:val="24"/>
         </w:rPr>
-        <w:t>[Rule Application]</w:t>
+        <w:t xml:space="preserve">Mr. Hernandez </w:t>
+      </w:r>
+      <w:r>
+        <w:rPr>
+          <w:rFonts w:eastAsia="Times New Roman" w:cs="Times New Roman"/>
+          <w:szCs w:val="24"/>
+        </w:rPr>
+        <w:t xml:space="preserve">does not meet the requirements to be appointed counsel because he </w:t>
+      </w:r>
+      <w:r>
+        <w:rPr>
+          <w:rFonts w:eastAsia="Times New Roman" w:cs="Times New Roman"/>
+          <w:szCs w:val="24"/>
+        </w:rPr>
+        <w:t xml:space="preserve">has not sufficiently </w:t>
+      </w:r>
+      <w:r>
+        <w:rPr>
+          <w:rFonts w:eastAsia="Times New Roman" w:cs="Times New Roman"/>
+          <w:szCs w:val="24"/>
+        </w:rPr>
+        <w:t xml:space="preserve">attempted to secure counsel. </w:t>
+      </w:r>
+      <w:r>
+        <w:rPr>
+          <w:rFonts w:eastAsia="Times New Roman" w:cs="Times New Roman"/>
+          <w:color w:val="FF0000"/>
+          <w:szCs w:val="24"/>
+        </w:rPr>
+        <w:t>[Continue Rule Application]</w:t>
       </w:r>
     </w:p>
     <w:p>
@@ -2116,7 +2209,7 @@
           <w:szCs w:val="24"/>
         </w:rPr>
       </w:pPr>
-      <w:commentRangeStart w:id="5"/>
+      <w:commentRangeStart w:id="2"/>
       <w:r>
         <w:rPr>
           <w:rFonts w:cs="Times New Roman"/>
@@ -2125,12 +2218,15 @@
         </w:rPr>
         <w:t xml:space="preserve">PLAINTIFF’S REQUEST FOR APPOINTMENT OF COUNSEL IS PREMATURE BECAUSE HE HAS DEMONSTRATED HIS CAPACITY TO PROCEED THUS FAR. </w:t>
       </w:r>
-      <w:commentRangeEnd w:id="5"/>
+      <w:commentRangeEnd w:id="2"/>
       <w:r>
         <w:rPr>
           <w:rStyle w:val="CommentReference"/>
-        </w:rPr>
-        <w:commentReference w:id="5"/>
+          <w:rFonts w:cs="Times New Roman"/>
+          <w:sz w:val="24"/>
+          <w:szCs w:val="24"/>
+        </w:rPr>
+        <w:commentReference w:id="2"/>
       </w:r>
     </w:p>
     <w:p>
@@ -2148,7 +2244,8 @@
     <w:p>
       <w:pPr>
         <w:rPr>
-          <w:rFonts w:cs="Times New Roman"/>
+          <w:rFonts w:eastAsia="Times New Roman" w:cs="Times New Roman"/>
+          <w:color w:val="000000"/>
           <w:szCs w:val="24"/>
         </w:rPr>
       </w:pPr>
@@ -2447,15 +2544,7 @@
           <w:color w:val="000000"/>
           <w:szCs w:val="24"/>
         </w:rPr>
-        <w:t>, 753 F.2d 836, 839 (10th Cir. 1985)</w:t>
-      </w:r>
-      <w:r>
-        <w:rPr>
-          <w:rFonts w:eastAsia="Times New Roman" w:cs="Times New Roman"/>
-          <w:color w:val="000000"/>
-          <w:szCs w:val="24"/>
-        </w:rPr>
-        <w:t xml:space="preserve"> (</w:t>
+        <w:t>, 753 F.2d 836, 839 (10th Cir. 1985) (</w:t>
       </w:r>
       <w:r>
         <w:rPr>
@@ -2512,6 +2601,592 @@
           <w:szCs w:val="24"/>
         </w:rPr>
         <w:t xml:space="preserve">. </w:t>
+      </w:r>
+    </w:p>
+    <w:p>
+      <w:pPr>
+        <w:rPr>
+          <w:rFonts w:cs="Times New Roman"/>
+          <w:szCs w:val="24"/>
+        </w:rPr>
+      </w:pPr>
+      <w:r>
+        <w:rPr>
+          <w:rFonts w:cs="Times New Roman"/>
+          <w:szCs w:val="24"/>
+        </w:rPr>
+        <w:t xml:space="preserve">Mr. Hernandez should not be appointed counsel because he has successfully </w:t>
+      </w:r>
+      <w:r>
+        <w:rPr>
+          <w:rFonts w:cs="Times New Roman"/>
+          <w:szCs w:val="24"/>
+        </w:rPr>
+        <w:t xml:space="preserve">represented himself </w:t>
+      </w:r>
+      <w:commentRangeStart w:id="3"/>
+      <w:r>
+        <w:rPr>
+          <w:rFonts w:cs="Times New Roman"/>
+          <w:szCs w:val="24"/>
+        </w:rPr>
+        <w:t>thus far</w:t>
+      </w:r>
+      <w:commentRangeEnd w:id="3"/>
+      <w:r>
+        <w:rPr>
+          <w:rStyle w:val="CommentReference"/>
+        </w:rPr>
+        <w:commentReference w:id="3"/>
+      </w:r>
+      <w:r>
+        <w:rPr>
+          <w:rFonts w:cs="Times New Roman"/>
+          <w:szCs w:val="24"/>
+        </w:rPr>
+        <w:t xml:space="preserve">. </w:t>
+      </w:r>
+      <w:r>
+        <w:rPr>
+          <w:rFonts w:cs="Times New Roman"/>
+          <w:szCs w:val="24"/>
+        </w:rPr>
+        <w:t xml:space="preserve">In </w:t>
+      </w:r>
+      <w:r>
+        <w:rPr>
+          <w:rFonts w:cs="Times New Roman"/>
+          <w:i/>
+          <w:szCs w:val="24"/>
+        </w:rPr>
+        <w:t>Vera</w:t>
+      </w:r>
+      <w:r>
+        <w:rPr>
+          <w:rFonts w:cs="Times New Roman"/>
+          <w:szCs w:val="24"/>
+        </w:rPr>
+        <w:t xml:space="preserve">, </w:t>
+      </w:r>
+      <w:r>
+        <w:rPr>
+          <w:rFonts w:cs="Times New Roman"/>
+          <w:szCs w:val="24"/>
+        </w:rPr>
+        <w:t xml:space="preserve">the </w:t>
+      </w:r>
+      <w:r>
+        <w:rPr>
+          <w:rFonts w:cs="Times New Roman"/>
+          <w:szCs w:val="24"/>
+        </w:rPr>
+        <w:t>plaintiff did not have legal training</w:t>
+      </w:r>
+      <w:r>
+        <w:rPr>
+          <w:rFonts w:cs="Times New Roman"/>
+          <w:szCs w:val="24"/>
+        </w:rPr>
+        <w:t xml:space="preserve"> to deal with the complex issues present in his </w:t>
+      </w:r>
+      <w:r>
+        <w:rPr>
+          <w:rFonts w:cs="Times New Roman"/>
+          <w:szCs w:val="24"/>
+        </w:rPr>
+        <w:t>case but</w:t>
+      </w:r>
+      <w:r>
+        <w:rPr>
+          <w:rFonts w:cs="Times New Roman"/>
+          <w:szCs w:val="24"/>
+        </w:rPr>
+        <w:t xml:space="preserve"> was denied</w:t>
+      </w:r>
+      <w:r>
+        <w:rPr>
+          <w:rFonts w:cs="Times New Roman"/>
+          <w:szCs w:val="24"/>
+        </w:rPr>
+        <w:t xml:space="preserve"> appointment of counsel because he had presented his case diligent</w:t>
+      </w:r>
+      <w:r>
+        <w:rPr>
+          <w:rFonts w:cs="Times New Roman"/>
+          <w:szCs w:val="24"/>
+        </w:rPr>
+        <w:t>ly</w:t>
+      </w:r>
+      <w:r>
+        <w:rPr>
+          <w:rFonts w:cs="Times New Roman"/>
+          <w:szCs w:val="24"/>
+        </w:rPr>
+        <w:t xml:space="preserve"> </w:t>
+      </w:r>
+      <w:r>
+        <w:rPr>
+          <w:rFonts w:cs="Times New Roman"/>
+          <w:szCs w:val="24"/>
+        </w:rPr>
+        <w:t>and articulately</w:t>
+      </w:r>
+      <w:r>
+        <w:rPr>
+          <w:rFonts w:cs="Times New Roman"/>
+          <w:szCs w:val="24"/>
+        </w:rPr>
+        <w:t xml:space="preserve">. </w:t>
+      </w:r>
+      <w:r>
+        <w:rPr>
+          <w:rFonts w:cs="Times New Roman"/>
+          <w:szCs w:val="24"/>
+        </w:rPr>
+        <w:t xml:space="preserve">Here, Mr. Hernandez has </w:t>
+      </w:r>
+      <w:r>
+        <w:rPr>
+          <w:rFonts w:cs="Times New Roman"/>
+          <w:szCs w:val="24"/>
+        </w:rPr>
+        <w:t xml:space="preserve">successfully proceeded thus far, </w:t>
+      </w:r>
+      <w:r>
+        <w:rPr>
+          <w:rFonts w:cs="Times New Roman"/>
+          <w:szCs w:val="24"/>
+        </w:rPr>
+        <w:t xml:space="preserve">meeting all </w:t>
+      </w:r>
+      <w:commentRangeStart w:id="4"/>
+      <w:r>
+        <w:rPr>
+          <w:rFonts w:cs="Times New Roman"/>
+          <w:szCs w:val="24"/>
+        </w:rPr>
+        <w:t xml:space="preserve">requirements. </w:t>
+      </w:r>
+      <w:commentRangeEnd w:id="4"/>
+      <w:r>
+        <w:rPr>
+          <w:rStyle w:val="CommentReference"/>
+        </w:rPr>
+        <w:commentReference w:id="4"/>
+      </w:r>
+      <w:r>
+        <w:rPr>
+          <w:rFonts w:cs="Times New Roman"/>
+          <w:szCs w:val="24"/>
+        </w:rPr>
+        <w:t xml:space="preserve">Additionally, </w:t>
+      </w:r>
+      <w:r>
+        <w:rPr>
+          <w:rFonts w:cs="Times New Roman"/>
+          <w:szCs w:val="24"/>
+        </w:rPr>
+        <w:t xml:space="preserve">Mr. Hernandez has </w:t>
+      </w:r>
+      <w:r>
+        <w:rPr>
+          <w:rFonts w:cs="Times New Roman"/>
+          <w:szCs w:val="24"/>
+        </w:rPr>
+        <w:t>completed one year of law school</w:t>
+      </w:r>
+      <w:r>
+        <w:rPr>
+          <w:rFonts w:cs="Times New Roman"/>
+          <w:szCs w:val="24"/>
+        </w:rPr>
+        <w:t xml:space="preserve">, </w:t>
+      </w:r>
+      <w:commentRangeStart w:id="5"/>
+      <w:r>
+        <w:rPr>
+          <w:rFonts w:cs="Times New Roman"/>
+          <w:szCs w:val="24"/>
+        </w:rPr>
+        <w:t>citation</w:t>
+      </w:r>
+      <w:commentRangeEnd w:id="5"/>
+      <w:r>
+        <w:rPr>
+          <w:rStyle w:val="CommentReference"/>
+        </w:rPr>
+        <w:commentReference w:id="5"/>
+      </w:r>
+      <w:r>
+        <w:rPr>
+          <w:rFonts w:cs="Times New Roman"/>
+          <w:szCs w:val="24"/>
+        </w:rPr>
+        <w:t>, giving him familiarly and understanding of legal research and proceedings above</w:t>
+      </w:r>
+      <w:r>
+        <w:rPr>
+          <w:rFonts w:cs="Times New Roman"/>
+          <w:szCs w:val="24"/>
+        </w:rPr>
+        <w:t xml:space="preserve"> </w:t>
+      </w:r>
+      <w:r>
+        <w:rPr>
+          <w:rFonts w:cs="Times New Roman"/>
+          <w:szCs w:val="24"/>
+        </w:rPr>
+        <w:t xml:space="preserve">that of </w:t>
+      </w:r>
+      <w:r>
+        <w:rPr>
+          <w:rFonts w:cs="Times New Roman"/>
+          <w:szCs w:val="24"/>
+        </w:rPr>
+        <w:t xml:space="preserve">the </w:t>
+      </w:r>
+      <w:r>
+        <w:rPr>
+          <w:rFonts w:cs="Times New Roman"/>
+          <w:szCs w:val="24"/>
+        </w:rPr>
+        <w:lastRenderedPageBreak/>
+        <w:t>general populace.</w:t>
+      </w:r>
+      <w:r>
+        <w:rPr>
+          <w:rFonts w:cs="Times New Roman"/>
+          <w:szCs w:val="24"/>
+        </w:rPr>
+        <w:t xml:space="preserve"> </w:t>
+      </w:r>
+      <w:r>
+        <w:rPr>
+          <w:rFonts w:cs="Times New Roman"/>
+          <w:szCs w:val="24"/>
+        </w:rPr>
+        <w:t xml:space="preserve">Like in </w:t>
+      </w:r>
+      <w:r>
+        <w:rPr>
+          <w:rFonts w:cs="Times New Roman"/>
+          <w:i/>
+          <w:szCs w:val="24"/>
+        </w:rPr>
+        <w:t>Vera</w:t>
+      </w:r>
+      <w:r>
+        <w:rPr>
+          <w:rFonts w:cs="Times New Roman"/>
+          <w:szCs w:val="24"/>
+        </w:rPr>
+        <w:t>, Mr. Her</w:t>
+      </w:r>
+      <w:r>
+        <w:rPr>
+          <w:rFonts w:cs="Times New Roman"/>
+          <w:szCs w:val="24"/>
+        </w:rPr>
+        <w:t>nandez has successfully and articulately presented himself</w:t>
+      </w:r>
+      <w:r>
+        <w:rPr>
+          <w:rFonts w:cs="Times New Roman"/>
+          <w:szCs w:val="24"/>
+        </w:rPr>
+        <w:t xml:space="preserve"> </w:t>
+      </w:r>
+      <w:r>
+        <w:rPr>
+          <w:rFonts w:cs="Times New Roman"/>
+          <w:szCs w:val="24"/>
+        </w:rPr>
+        <w:t xml:space="preserve">and so should be appointed counsel. </w:t>
+      </w:r>
+      <w:r>
+        <w:rPr>
+          <w:rFonts w:cs="Times New Roman"/>
+          <w:szCs w:val="24"/>
+        </w:rPr>
+        <w:t xml:space="preserve">In </w:t>
+      </w:r>
+      <w:r>
+        <w:rPr>
+          <w:rFonts w:cs="Times New Roman"/>
+          <w:i/>
+          <w:szCs w:val="24"/>
+        </w:rPr>
+        <w:t>McCarthy</w:t>
+      </w:r>
+      <w:r>
+        <w:rPr>
+          <w:rFonts w:cs="Times New Roman"/>
+          <w:szCs w:val="24"/>
+        </w:rPr>
+        <w:t>, the plaintiff</w:t>
+      </w:r>
+      <w:r>
+        <w:rPr>
+          <w:rFonts w:cs="Times New Roman"/>
+          <w:szCs w:val="24"/>
+        </w:rPr>
+        <w:t xml:space="preserve"> </w:t>
+      </w:r>
+      <w:r>
+        <w:rPr>
+          <w:rFonts w:cs="Times New Roman"/>
+          <w:szCs w:val="24"/>
+        </w:rPr>
+        <w:t xml:space="preserve">was debilitated by multiple sclerosis </w:t>
+      </w:r>
+      <w:r>
+        <w:rPr>
+          <w:rFonts w:cs="Times New Roman"/>
+          <w:szCs w:val="24"/>
+        </w:rPr>
+        <w:t xml:space="preserve">and </w:t>
+      </w:r>
+      <w:r>
+        <w:rPr>
+          <w:rFonts w:cs="Times New Roman"/>
+          <w:szCs w:val="24"/>
+        </w:rPr>
+        <w:t>with impaired ability to communicate due to sight and hearing lose. Here, the plaintiff</w:t>
+      </w:r>
+      <w:r>
+        <w:rPr>
+          <w:rFonts w:cs="Times New Roman"/>
+          <w:szCs w:val="24"/>
+        </w:rPr>
+        <w:t xml:space="preserve">’s nausea and headaches have </w:t>
+      </w:r>
+      <w:r>
+        <w:rPr>
+          <w:rFonts w:cs="Times New Roman"/>
+          <w:szCs w:val="24"/>
+        </w:rPr>
+        <w:t xml:space="preserve">not reached the level of impairment shown in </w:t>
+      </w:r>
+      <w:r>
+        <w:rPr>
+          <w:rFonts w:cs="Times New Roman"/>
+          <w:i/>
+          <w:szCs w:val="24"/>
+        </w:rPr>
+        <w:t>McCarthy</w:t>
+      </w:r>
+      <w:r>
+        <w:rPr>
+          <w:rFonts w:cs="Times New Roman"/>
+          <w:szCs w:val="24"/>
+        </w:rPr>
+        <w:t xml:space="preserve">, and so should not be appointed counsel. </w:t>
+      </w:r>
+      <w:r>
+        <w:rPr>
+          <w:rFonts w:cs="Times New Roman"/>
+          <w:szCs w:val="24"/>
+        </w:rPr>
+        <w:t xml:space="preserve">In </w:t>
+      </w:r>
+      <w:proofErr w:type="spellStart"/>
+      <w:r>
+        <w:rPr>
+          <w:rFonts w:cs="Times New Roman"/>
+          <w:i/>
+          <w:szCs w:val="24"/>
+        </w:rPr>
+        <w:t>Castner</w:t>
+      </w:r>
+      <w:proofErr w:type="spellEnd"/>
+      <w:r>
+        <w:rPr>
+          <w:rFonts w:cs="Times New Roman"/>
+          <w:i/>
+          <w:szCs w:val="24"/>
+        </w:rPr>
+        <w:t xml:space="preserve"> </w:t>
+      </w:r>
+      <w:r>
+        <w:rPr>
+          <w:rFonts w:cs="Times New Roman"/>
+          <w:szCs w:val="24"/>
+        </w:rPr>
+        <w:t xml:space="preserve">this </w:t>
+      </w:r>
+      <w:r>
+        <w:rPr>
+          <w:rFonts w:cs="Times New Roman"/>
+          <w:szCs w:val="24"/>
+        </w:rPr>
+        <w:t>C</w:t>
+      </w:r>
+      <w:r>
+        <w:rPr>
+          <w:rFonts w:cs="Times New Roman"/>
+          <w:szCs w:val="24"/>
+        </w:rPr>
+        <w:t xml:space="preserve">ourt notes </w:t>
+      </w:r>
+      <w:r>
+        <w:rPr>
+          <w:rFonts w:cs="Times New Roman"/>
+          <w:szCs w:val="24"/>
+        </w:rPr>
+        <w:t xml:space="preserve">that Congress has not provided a means to </w:t>
+      </w:r>
+      <w:r>
+        <w:rPr>
+          <w:rFonts w:cs="Times New Roman"/>
+          <w:szCs w:val="24"/>
+        </w:rPr>
+        <w:t>compensate</w:t>
+      </w:r>
+      <w:r>
+        <w:rPr>
+          <w:rFonts w:cs="Times New Roman"/>
+          <w:szCs w:val="24"/>
+        </w:rPr>
+        <w:t xml:space="preserve"> appointed</w:t>
+      </w:r>
+      <w:r>
+        <w:rPr>
+          <w:rFonts w:cs="Times New Roman"/>
+          <w:szCs w:val="24"/>
+        </w:rPr>
+        <w:t xml:space="preserve"> counsel. Volunteer counsel is a limited resource </w:t>
+      </w:r>
+      <w:r>
+        <w:rPr>
+          <w:rFonts w:cs="Times New Roman"/>
+          <w:szCs w:val="24"/>
+        </w:rPr>
+        <w:t xml:space="preserve">requiring prudent dispersal so that </w:t>
+      </w:r>
+      <w:r>
+        <w:rPr>
+          <w:rFonts w:cs="Times New Roman"/>
+          <w:szCs w:val="24"/>
+        </w:rPr>
+        <w:t xml:space="preserve">willing counsel may be found without the need to </w:t>
+      </w:r>
+      <w:r>
+        <w:rPr>
+          <w:rFonts w:cs="Times New Roman"/>
+          <w:szCs w:val="24"/>
+        </w:rPr>
+        <w:t xml:space="preserve">make coercive appointments. </w:t>
+      </w:r>
+      <w:proofErr w:type="spellStart"/>
+      <w:r>
+        <w:rPr>
+          <w:rFonts w:cs="Times New Roman"/>
+          <w:i/>
+          <w:szCs w:val="24"/>
+        </w:rPr>
+        <w:t>Castner</w:t>
+      </w:r>
+      <w:proofErr w:type="spellEnd"/>
+      <w:r>
+        <w:rPr>
+          <w:rFonts w:cs="Times New Roman"/>
+          <w:szCs w:val="24"/>
+        </w:rPr>
+        <w:t xml:space="preserve">, </w:t>
+      </w:r>
+      <w:r>
+        <w:rPr>
+          <w:rFonts w:cs="Times New Roman"/>
+          <w:szCs w:val="24"/>
+        </w:rPr>
+        <w:t>979 F.2d at 142</w:t>
+      </w:r>
+      <w:r>
+        <w:rPr>
+          <w:rFonts w:cs="Times New Roman"/>
+          <w:szCs w:val="24"/>
+        </w:rPr>
+        <w:t xml:space="preserve">1. </w:t>
+      </w:r>
+      <w:commentRangeStart w:id="6"/>
+      <w:r>
+        <w:rPr>
+          <w:rFonts w:cs="Times New Roman"/>
+          <w:szCs w:val="24"/>
+        </w:rPr>
+        <w:t>If counsel is doled out without discretion it may not be available for</w:t>
+      </w:r>
+      <w:r>
+        <w:rPr>
+          <w:rFonts w:cs="Times New Roman"/>
+          <w:szCs w:val="24"/>
+        </w:rPr>
+        <w:t xml:space="preserve"> those in greatest need such as plaintiffs in </w:t>
+      </w:r>
+      <w:r>
+        <w:rPr>
+          <w:rFonts w:cs="Times New Roman"/>
+          <w:i/>
+          <w:szCs w:val="24"/>
+        </w:rPr>
+        <w:t>McCarthy</w:t>
+      </w:r>
+      <w:r>
+        <w:rPr>
+          <w:rFonts w:cs="Times New Roman"/>
+          <w:szCs w:val="24"/>
+        </w:rPr>
+        <w:t xml:space="preserve">. </w:t>
+      </w:r>
+      <w:r>
+        <w:rPr>
+          <w:rFonts w:cs="Times New Roman"/>
+          <w:szCs w:val="24"/>
+        </w:rPr>
+        <w:t xml:space="preserve"> </w:t>
+      </w:r>
+      <w:commentRangeEnd w:id="6"/>
+      <w:r>
+        <w:rPr>
+          <w:rStyle w:val="CommentReference"/>
+        </w:rPr>
+        <w:commentReference w:id="6"/>
+      </w:r>
+      <w:r>
+        <w:rPr>
+          <w:rFonts w:cs="Times New Roman"/>
+          <w:szCs w:val="24"/>
+        </w:rPr>
+        <w:t>Mr. Hernandez may reach a point where he is unable to represent himself, but it</w:t>
+      </w:r>
+      <w:r>
+        <w:rPr>
+          <w:rFonts w:cs="Times New Roman"/>
+          <w:szCs w:val="24"/>
+        </w:rPr>
+        <w:t xml:space="preserve"> is </w:t>
+      </w:r>
+      <w:commentRangeStart w:id="7"/>
+      <w:r>
+        <w:rPr>
+          <w:rFonts w:cs="Times New Roman"/>
+          <w:szCs w:val="24"/>
+        </w:rPr>
+        <w:t xml:space="preserve">premature to appoint counsel. </w:t>
+      </w:r>
+      <w:r>
+        <w:rPr>
+          <w:rFonts w:cs="Times New Roman"/>
+          <w:szCs w:val="24"/>
+        </w:rPr>
+        <w:t xml:space="preserve"> </w:t>
+      </w:r>
+      <w:commentRangeEnd w:id="7"/>
+      <w:r>
+        <w:rPr>
+          <w:rStyle w:val="CommentReference"/>
+        </w:rPr>
+        <w:commentReference w:id="7"/>
       </w:r>
     </w:p>
     <w:p>
@@ -2520,102 +3195,51 @@
         <w:ind w:left="0"/>
         <w:rPr>
           <w:rFonts w:cs="Times New Roman"/>
-          <w:szCs w:val="24"/>
-        </w:rPr>
-      </w:pPr>
-      <w:r>
-        <w:rPr>
-          <w:rFonts w:cs="Times New Roman"/>
-          <w:szCs w:val="24"/>
-        </w:rPr>
-        <w:t>[Rule Application]</w:t>
-      </w:r>
-    </w:p>
-    <w:p>
-      <w:pPr>
-        <w:spacing w:line="240" w:lineRule="auto"/>
-        <w:ind w:hanging="720"/>
-        <w:contextualSpacing/>
-        <w:rPr>
-          <w:rFonts w:cs="Times New Roman"/>
-          <w:b/>
-          <w:szCs w:val="24"/>
-        </w:rPr>
-      </w:pPr>
-    </w:p>
-    <w:p>
-      <w:pPr>
-        <w:pStyle w:val="ListParagraph"/>
-        <w:numPr>
-          <w:ilvl w:val="0"/>
-          <w:numId w:val="2"/>
-        </w:numPr>
-        <w:spacing w:line="240" w:lineRule="auto"/>
-        <w:ind w:left="1440" w:hanging="720"/>
-        <w:rPr>
-          <w:rFonts w:cs="Times New Roman"/>
-          <w:b/>
-          <w:szCs w:val="24"/>
-        </w:rPr>
-      </w:pPr>
-      <w:r>
-        <w:rPr>
-          <w:rFonts w:cs="Times New Roman"/>
-          <w:b/>
-          <w:szCs w:val="24"/>
-        </w:rPr>
-        <w:t xml:space="preserve">Additional Policy Arguments (flood gates of litigation / attorneys limited resource). </w:t>
-      </w:r>
-      <w:r>
-        <w:rPr>
-          <w:rFonts w:cs="Times New Roman"/>
-          <w:b/>
-          <w:szCs w:val="24"/>
-        </w:rPr>
-        <w:t xml:space="preserve">PS Can’t have only 1 sub-heading. Either add another or combine with previous point heading. </w:t>
-      </w:r>
-    </w:p>
-    <w:p>
-      <w:pPr>
-        <w:pStyle w:val="ListParagraph"/>
-        <w:spacing w:line="240" w:lineRule="auto"/>
-        <w:ind w:left="1440" w:firstLine="0"/>
-        <w:rPr>
-          <w:rFonts w:cs="Times New Roman"/>
-          <w:b/>
-          <w:szCs w:val="24"/>
-        </w:rPr>
-      </w:pPr>
-    </w:p>
-    <w:p>
-      <w:pPr>
-        <w:rPr>
-          <w:rFonts w:cs="Times New Roman"/>
-          <w:szCs w:val="24"/>
-        </w:rPr>
-      </w:pPr>
-      <w:r>
-        <w:rPr>
-          <w:rFonts w:cs="Times New Roman"/>
-          <w:szCs w:val="24"/>
-        </w:rPr>
-        <w:t xml:space="preserve">[There’s not Rule Explanation to be done here, </w:t>
-      </w:r>
-      <w:proofErr w:type="spellStart"/>
-      <w:r>
-        <w:rPr>
-          <w:rFonts w:cs="Times New Roman"/>
-          <w:szCs w:val="24"/>
-        </w:rPr>
-        <w:t>its</w:t>
-      </w:r>
-      <w:proofErr w:type="spellEnd"/>
-      <w:r>
-        <w:rPr>
-          <w:rFonts w:cs="Times New Roman"/>
-          <w:szCs w:val="24"/>
-        </w:rPr>
-        <w:t xml:space="preserve"> just policy, so it might work best in the RA section of other headings]</w:t>
+          <w:color w:val="FF0000"/>
+          <w:szCs w:val="24"/>
+        </w:rPr>
+      </w:pPr>
+      <w:r>
+        <w:rPr>
+          <w:rFonts w:cs="Times New Roman"/>
+          <w:color w:val="FF0000"/>
+          <w:szCs w:val="24"/>
+        </w:rPr>
+        <w:t>[Rule Application</w:t>
+      </w:r>
+      <w:r>
+        <w:rPr>
+          <w:rFonts w:cs="Times New Roman"/>
+          <w:color w:val="FF0000"/>
+          <w:szCs w:val="24"/>
+        </w:rPr>
+        <w:t xml:space="preserve"> for flood gates of litigation argument. FIND CASE</w:t>
+      </w:r>
+      <w:proofErr w:type="gramStart"/>
+      <w:r>
+        <w:rPr>
+          <w:rFonts w:cs="Times New Roman"/>
+          <w:color w:val="FF0000"/>
+          <w:szCs w:val="24"/>
+        </w:rPr>
+        <w:t xml:space="preserve">. </w:t>
+      </w:r>
+      <w:proofErr w:type="gramEnd"/>
+      <w:r>
+        <w:rPr>
+          <w:rFonts w:cs="Times New Roman"/>
+          <w:color w:val="FF0000"/>
+          <w:szCs w:val="24"/>
+        </w:rPr>
+        <w:t>Is argument still worth making if I can’t find a case to support it?</w:t>
+      </w:r>
+      <w:r>
+        <w:rPr>
+          <w:rFonts w:cs="Times New Roman"/>
+          <w:color w:val="FF0000"/>
+          <w:szCs w:val="24"/>
+        </w:rPr>
+        <w:t>]</w:t>
       </w:r>
     </w:p>
     <w:p>
@@ -2645,122 +3269,719 @@
           <w:szCs w:val="24"/>
         </w:rPr>
       </w:pPr>
-      <w:commentRangeStart w:id="6"/>
+      <w:commentRangeStart w:id="8"/>
       <w:r>
         <w:rPr>
           <w:rFonts w:cs="Times New Roman"/>
           <w:b/>
           <w:szCs w:val="24"/>
         </w:rPr>
+        <w:t xml:space="preserve">PLAINTIFF’S HAS NOT MEET THE REQUIREMENT OF THE THIRD CASTNER FACTOR BECAUSE HIS CLAIM IS NOT SUFFICIENTLY MERITORIOUS. </w:t>
+      </w:r>
+      <w:commentRangeEnd w:id="8"/>
+      <w:r>
+        <w:rPr>
+          <w:rStyle w:val="CommentReference"/>
+          <w:rFonts w:cs="Times New Roman"/>
+          <w:sz w:val="24"/>
+          <w:szCs w:val="24"/>
+        </w:rPr>
+        <w:commentReference w:id="8"/>
+      </w:r>
+      <w:r>
+        <w:rPr>
+          <w:rFonts w:cs="Times New Roman"/>
+          <w:b/>
+          <w:szCs w:val="24"/>
+        </w:rPr>
+        <w:br/>
+      </w:r>
+    </w:p>
+    <w:p>
+      <w:pPr>
+        <w:shd w:val="clear" w:color="auto" w:fill="FFFFFF"/>
+        <w:rPr>
+          <w:rFonts w:eastAsia="Times New Roman" w:cs="Times New Roman"/>
+          <w:color w:val="000000"/>
+          <w:szCs w:val="24"/>
+          <w:shd w:val="clear" w:color="auto" w:fill="FFFFFF"/>
+        </w:rPr>
+      </w:pPr>
+      <w:r>
+        <w:rPr>
+          <w:rFonts w:eastAsia="Times New Roman" w:cs="Times New Roman"/>
+          <w:color w:val="000000"/>
+          <w:szCs w:val="24"/>
+        </w:rPr>
+        <w:t xml:space="preserve">For case to be meritorious, it must be non-frivolous. </w:t>
+      </w:r>
+      <w:r>
+        <w:rPr>
+          <w:rFonts w:eastAsia="Times New Roman" w:cs="Times New Roman"/>
+          <w:color w:val="000000"/>
+          <w:szCs w:val="24"/>
+        </w:rPr>
+        <w:t>A</w:t>
+      </w:r>
+      <w:r>
+        <w:rPr>
+          <w:rFonts w:eastAsia="Times New Roman" w:cs="Times New Roman"/>
+          <w:color w:val="000000"/>
+          <w:szCs w:val="24"/>
+        </w:rPr>
+        <w:t xml:space="preserve"> claim is frivolous if it consists of </w:t>
+      </w:r>
+      <w:r>
+        <w:rPr>
+          <w:rFonts w:eastAsia="Times New Roman" w:cs="Times New Roman"/>
+          <w:color w:val="000000"/>
+          <w:szCs w:val="24"/>
+        </w:rPr>
+        <w:t xml:space="preserve">irrelevant and illogical arguments based on factual </w:t>
+      </w:r>
+      <w:r>
+        <w:rPr>
+          <w:rFonts w:eastAsia="Times New Roman" w:cs="Times New Roman"/>
+          <w:color w:val="000000"/>
+          <w:szCs w:val="24"/>
+        </w:rPr>
+        <w:t>misrepresentations or when the result is obvious.</w:t>
+      </w:r>
+      <w:r>
+        <w:t xml:space="preserve"> </w:t>
+      </w:r>
+      <w:r>
+        <w:rPr>
+          <w:rFonts w:eastAsia="Times New Roman" w:cs="Times New Roman"/>
+          <w:i/>
+          <w:color w:val="000000"/>
+          <w:szCs w:val="24"/>
+        </w:rPr>
+        <w:t>Wheeler v. C.I.R.</w:t>
+      </w:r>
+      <w:r>
+        <w:rPr>
+          <w:rFonts w:eastAsia="Times New Roman" w:cs="Times New Roman"/>
+          <w:color w:val="000000"/>
+          <w:szCs w:val="24"/>
+        </w:rPr>
+        <w:t>, 528 F.3d 773, 776 (10th Cir. 2008)</w:t>
+      </w:r>
+      <w:r>
+        <w:rPr>
+          <w:rFonts w:eastAsia="Times New Roman" w:cs="Times New Roman"/>
+          <w:color w:val="000000"/>
+          <w:szCs w:val="24"/>
+        </w:rPr>
+        <w:t>.</w:t>
+      </w:r>
+      <w:r>
+        <w:rPr>
+          <w:rFonts w:eastAsia="Times New Roman" w:cs="Times New Roman"/>
+          <w:color w:val="000000"/>
+          <w:szCs w:val="24"/>
+        </w:rPr>
+        <w:t xml:space="preserve"> </w:t>
+      </w:r>
+      <w:r>
+        <w:rPr>
+          <w:rFonts w:eastAsia="Times New Roman" w:cs="Times New Roman"/>
+          <w:color w:val="000000"/>
+          <w:szCs w:val="24"/>
+        </w:rPr>
+        <w:t>This court has broad</w:t>
+      </w:r>
+      <w:r>
+        <w:rPr>
+          <w:rFonts w:eastAsia="Times New Roman" w:cs="Times New Roman"/>
+          <w:color w:val="000000"/>
+          <w:szCs w:val="24"/>
+        </w:rPr>
+        <w:t xml:space="preserve"> discretion regarding the appointment of counsel</w:t>
+      </w:r>
+      <w:r>
+        <w:rPr>
+          <w:rFonts w:eastAsia="Times New Roman" w:cs="Times New Roman"/>
+          <w:color w:val="000000"/>
+          <w:szCs w:val="24"/>
+        </w:rPr>
+        <w:t>, and it is “</w:t>
+      </w:r>
+      <w:r>
+        <w:rPr>
+          <w:rFonts w:eastAsia="Times New Roman" w:cs="Times New Roman"/>
+          <w:color w:val="000000"/>
+          <w:szCs w:val="24"/>
+          <w:shd w:val="clear" w:color="auto" w:fill="FFFFFF"/>
+        </w:rPr>
+        <w:t>is upon the applicant to convince the court that there is sufficient merit to his claim to warrant the appointment of counsel.</w:t>
+      </w:r>
+      <w:r>
+        <w:rPr>
+          <w:rFonts w:eastAsia="Times New Roman" w:cs="Times New Roman"/>
+          <w:color w:val="000000"/>
+          <w:szCs w:val="24"/>
+          <w:shd w:val="clear" w:color="auto" w:fill="FFFFFF"/>
+        </w:rPr>
+        <w:t xml:space="preserve">” </w:t>
+      </w:r>
+      <w:r>
+        <w:rPr>
+          <w:rFonts w:eastAsia="Times New Roman" w:cs="Times New Roman"/>
+          <w:i/>
+          <w:color w:val="000000"/>
+          <w:szCs w:val="24"/>
+          <w:shd w:val="clear" w:color="auto" w:fill="FFFFFF"/>
+        </w:rPr>
+        <w:t>McCarth</w:t>
+      </w:r>
+      <w:r>
+        <w:rPr>
+          <w:rFonts w:eastAsia="Times New Roman" w:cs="Times New Roman"/>
+          <w:i/>
+          <w:color w:val="000000"/>
+          <w:szCs w:val="24"/>
+          <w:shd w:val="clear" w:color="auto" w:fill="FFFFFF"/>
+        </w:rPr>
+        <w:t>y</w:t>
+      </w:r>
+      <w:r>
+        <w:rPr>
+          <w:rFonts w:eastAsia="Times New Roman" w:cs="Times New Roman"/>
+          <w:color w:val="000000"/>
+          <w:szCs w:val="24"/>
+          <w:shd w:val="clear" w:color="auto" w:fill="FFFFFF"/>
+        </w:rPr>
+        <w:t xml:space="preserve">, 753 F.2d at 838. </w:t>
+      </w:r>
+      <w:r>
+        <w:rPr>
+          <w:rFonts w:eastAsia="Times New Roman" w:cs="Times New Roman"/>
+          <w:color w:val="000000"/>
+          <w:szCs w:val="24"/>
+          <w:shd w:val="clear" w:color="auto" w:fill="FFFFFF"/>
+        </w:rPr>
+        <w:t xml:space="preserve">The EEOC’s administrative finding is </w:t>
+      </w:r>
+      <w:r>
+        <w:rPr>
+          <w:rFonts w:eastAsia="Times New Roman" w:cs="Times New Roman"/>
+          <w:color w:val="000000"/>
+          <w:szCs w:val="24"/>
+          <w:shd w:val="clear" w:color="auto" w:fill="FFFFFF"/>
+        </w:rPr>
+        <w:t xml:space="preserve">considered “highly probative” of the merits of the case. </w:t>
+      </w:r>
+      <w:proofErr w:type="spellStart"/>
+      <w:r>
+        <w:rPr>
+          <w:rFonts w:cs="Times New Roman"/>
+          <w:i/>
+          <w:szCs w:val="24"/>
+        </w:rPr>
+        <w:t>Castner</w:t>
+      </w:r>
+      <w:proofErr w:type="spellEnd"/>
+      <w:r>
+        <w:rPr>
+          <w:rFonts w:cs="Times New Roman"/>
+          <w:szCs w:val="24"/>
+        </w:rPr>
+        <w:t>, 979 F.2d at 1422</w:t>
+      </w:r>
+      <w:r>
+        <w:rPr>
+          <w:rFonts w:cs="Times New Roman"/>
+          <w:szCs w:val="24"/>
+        </w:rPr>
+        <w:t xml:space="preserve">; </w:t>
+      </w:r>
+      <w:r>
+        <w:rPr>
+          <w:rFonts w:cs="Times New Roman"/>
+          <w:i/>
+          <w:szCs w:val="24"/>
+        </w:rPr>
+        <w:t>c</w:t>
+      </w:r>
+      <w:r>
+        <w:rPr>
+          <w:rFonts w:eastAsia="Times New Roman" w:cs="Times New Roman"/>
+          <w:i/>
+          <w:color w:val="000000"/>
+          <w:szCs w:val="24"/>
+          <w:shd w:val="clear" w:color="auto" w:fill="FFFFFF"/>
+        </w:rPr>
+        <w:t>ompare</w:t>
+      </w:r>
+      <w:r>
+        <w:rPr>
+          <w:rFonts w:eastAsia="Times New Roman" w:cs="Times New Roman"/>
+          <w:i/>
+          <w:color w:val="000000"/>
+          <w:szCs w:val="24"/>
+          <w:shd w:val="clear" w:color="auto" w:fill="FFFFFF"/>
+        </w:rPr>
+        <w:t xml:space="preserve"> </w:t>
+      </w:r>
+      <w:r>
+        <w:rPr>
+          <w:rFonts w:eastAsia="Times New Roman" w:cs="Times New Roman"/>
+          <w:i/>
+          <w:color w:val="000000"/>
+          <w:szCs w:val="24"/>
+          <w:shd w:val="clear" w:color="auto" w:fill="FFFFFF"/>
+        </w:rPr>
+        <w:t>Jones v. Pizza Hut, Inc.</w:t>
+      </w:r>
+      <w:r>
+        <w:rPr>
+          <w:rFonts w:eastAsia="Times New Roman" w:cs="Times New Roman"/>
+          <w:color w:val="000000"/>
+          <w:szCs w:val="24"/>
+          <w:shd w:val="clear" w:color="auto" w:fill="FFFFFF"/>
+        </w:rPr>
+        <w:t>, No.</w:t>
+      </w:r>
+      <w:r>
+        <w:rPr>
+          <w:rFonts w:eastAsia="Times New Roman" w:cs="Times New Roman"/>
+          <w:color w:val="000000"/>
+          <w:szCs w:val="24"/>
+          <w:shd w:val="clear" w:color="auto" w:fill="FFFFFF"/>
+        </w:rPr>
+        <w:t xml:space="preserve"> </w:t>
+      </w:r>
+      <w:r>
+        <w:rPr>
+          <w:rFonts w:eastAsia="Times New Roman" w:cs="Times New Roman"/>
+          <w:color w:val="000000"/>
+          <w:szCs w:val="24"/>
+          <w:shd w:val="clear" w:color="auto" w:fill="FFFFFF"/>
+        </w:rPr>
+        <w:t>CIVA10CV00442WYD</w:t>
+      </w:r>
+      <w:r>
+        <w:rPr>
+          <w:rFonts w:eastAsia="Times New Roman" w:cs="Times New Roman"/>
+          <w:color w:val="000000"/>
+          <w:szCs w:val="24"/>
+          <w:shd w:val="clear" w:color="auto" w:fill="FFFFFF"/>
+        </w:rPr>
+        <w:t>-</w:t>
+      </w:r>
+      <w:r>
+        <w:rPr>
+          <w:rFonts w:eastAsia="Times New Roman" w:cs="Times New Roman"/>
+          <w:color w:val="000000"/>
+          <w:szCs w:val="24"/>
+          <w:shd w:val="clear" w:color="auto" w:fill="FFFFFF"/>
+        </w:rPr>
+        <w:t>KMT, 2010 WL 1268048, at *2 (D. Colo. Mar. 30, 2010)</w:t>
+      </w:r>
+      <w:r>
+        <w:rPr>
+          <w:rFonts w:eastAsia="Times New Roman" w:cs="Times New Roman"/>
+          <w:color w:val="000000"/>
+          <w:szCs w:val="24"/>
+          <w:shd w:val="clear" w:color="auto" w:fill="FFFFFF"/>
+        </w:rPr>
+        <w:t xml:space="preserve"> (</w:t>
+      </w:r>
+      <w:r>
+        <w:rPr>
+          <w:rFonts w:eastAsia="Times New Roman" w:cs="Times New Roman"/>
+          <w:color w:val="000000"/>
+          <w:szCs w:val="24"/>
+          <w:shd w:val="clear" w:color="auto" w:fill="FFFFFF"/>
+        </w:rPr>
+        <w:t>refusing appointment of counsel because of</w:t>
+      </w:r>
+      <w:r>
+        <w:rPr>
+          <w:rFonts w:eastAsia="Times New Roman" w:cs="Times New Roman"/>
+          <w:color w:val="000000"/>
+          <w:szCs w:val="24"/>
+          <w:shd w:val="clear" w:color="auto" w:fill="FFFFFF"/>
+        </w:rPr>
+        <w:t xml:space="preserve"> EEOC determination of a lack of </w:t>
+      </w:r>
+      <w:r>
+        <w:rPr>
+          <w:rFonts w:eastAsia="Times New Roman" w:cs="Times New Roman"/>
+          <w:color w:val="000000"/>
+          <w:szCs w:val="24"/>
+          <w:shd w:val="clear" w:color="auto" w:fill="FFFFFF"/>
+        </w:rPr>
+        <w:t xml:space="preserve">violation provided strong evidence case lacked </w:t>
+      </w:r>
+      <w:r>
+        <w:rPr>
+          <w:rFonts w:eastAsia="Times New Roman" w:cs="Times New Roman"/>
+          <w:color w:val="000000"/>
+          <w:szCs w:val="24"/>
+          <w:shd w:val="clear" w:color="auto" w:fill="FFFFFF"/>
+        </w:rPr>
         <w:lastRenderedPageBreak/>
-        <w:t xml:space="preserve">PLAINTIFF’S HAS NOT MEET THE REQUIREMENT OF THE THIRD CASTNER FACTOR BECAUSE HIS CLAIM IS NOT SUFFICIENTLY MERITORIOUS. </w:t>
-      </w:r>
-      <w:commentRangeEnd w:id="6"/>
+        <w:t xml:space="preserve">merit), </w:t>
+      </w:r>
+      <w:r>
+        <w:rPr>
+          <w:rFonts w:eastAsia="Times New Roman" w:cs="Times New Roman"/>
+          <w:i/>
+          <w:color w:val="FF0000"/>
+          <w:szCs w:val="24"/>
+          <w:shd w:val="clear" w:color="auto" w:fill="FFFFFF"/>
+        </w:rPr>
+        <w:t>with</w:t>
+      </w:r>
+      <w:r>
+        <w:rPr>
+          <w:rFonts w:eastAsia="Times New Roman" w:cs="Times New Roman"/>
+          <w:i/>
+          <w:color w:val="FF0000"/>
+          <w:szCs w:val="24"/>
+          <w:shd w:val="clear" w:color="auto" w:fill="FFFFFF"/>
+        </w:rPr>
+        <w:t xml:space="preserve"> </w:t>
+      </w:r>
+      <w:r>
+        <w:rPr>
+          <w:rFonts w:eastAsia="Times New Roman" w:cs="Times New Roman"/>
+          <w:color w:val="FF0000"/>
+          <w:szCs w:val="24"/>
+          <w:shd w:val="clear" w:color="auto" w:fill="FFFFFF"/>
+        </w:rPr>
+        <w:t>[CASE WHERE GRANTED]</w:t>
+      </w:r>
+      <w:r>
+        <w:rPr>
+          <w:rFonts w:eastAsia="Times New Roman" w:cs="Times New Roman"/>
+          <w:color w:val="000000"/>
+          <w:szCs w:val="24"/>
+          <w:shd w:val="clear" w:color="auto" w:fill="FFFFFF"/>
+        </w:rPr>
+        <w:t xml:space="preserve">. </w:t>
+      </w:r>
+      <w:commentRangeStart w:id="9"/>
+      <w:r>
+        <w:rPr>
+          <w:rFonts w:eastAsia="Times New Roman" w:cs="Times New Roman"/>
+          <w:color w:val="000000"/>
+          <w:szCs w:val="24"/>
+          <w:shd w:val="clear" w:color="auto" w:fill="FFFFFF"/>
+        </w:rPr>
+        <w:t xml:space="preserve">The district court </w:t>
+      </w:r>
+      <w:r>
+        <w:rPr>
+          <w:rFonts w:eastAsia="Times New Roman" w:cs="Times New Roman"/>
+          <w:color w:val="000000"/>
+          <w:szCs w:val="24"/>
+          <w:shd w:val="clear" w:color="auto" w:fill="FFFFFF"/>
+        </w:rPr>
+        <w:t>must determine</w:t>
+      </w:r>
+      <w:r>
+        <w:rPr>
+          <w:rFonts w:eastAsia="Times New Roman" w:cs="Times New Roman"/>
+          <w:color w:val="000000"/>
+          <w:szCs w:val="24"/>
+          <w:shd w:val="clear" w:color="auto" w:fill="FFFFFF"/>
+        </w:rPr>
+        <w:t xml:space="preserve"> merits independent of the EEOC.</w:t>
+      </w:r>
+      <w:r>
+        <w:rPr>
+          <w:rFonts w:eastAsia="Times New Roman" w:cs="Times New Roman"/>
+          <w:color w:val="000000"/>
+          <w:szCs w:val="24"/>
+          <w:shd w:val="clear" w:color="auto" w:fill="FFFFFF"/>
+        </w:rPr>
+        <w:t xml:space="preserve"> </w:t>
+      </w:r>
+      <w:proofErr w:type="spellStart"/>
+      <w:r>
+        <w:rPr>
+          <w:rFonts w:cs="Times New Roman"/>
+          <w:i/>
+          <w:szCs w:val="24"/>
+        </w:rPr>
+        <w:t>Castner</w:t>
+      </w:r>
+      <w:proofErr w:type="spellEnd"/>
+      <w:r>
+        <w:rPr>
+          <w:rFonts w:cs="Times New Roman"/>
+          <w:szCs w:val="24"/>
+        </w:rPr>
+        <w:t>, 979 F.2d at 1422</w:t>
+      </w:r>
+      <w:r>
+        <w:rPr>
+          <w:rFonts w:cs="Times New Roman"/>
+          <w:szCs w:val="24"/>
+        </w:rPr>
+        <w:t xml:space="preserve">. </w:t>
+      </w:r>
+      <w:commentRangeEnd w:id="9"/>
       <w:r>
         <w:rPr>
           <w:rStyle w:val="CommentReference"/>
         </w:rPr>
-        <w:commentReference w:id="6"/>
-      </w:r>
-    </w:p>
-    <w:p>
-      <w:pPr>
-        <w:ind w:left="720" w:firstLine="0"/>
-        <w:contextualSpacing/>
-        <w:rPr>
-          <w:rFonts w:cs="Times New Roman"/>
-          <w:szCs w:val="24"/>
-        </w:rPr>
-      </w:pPr>
-    </w:p>
-    <w:p>
-      <w:pPr>
-        <w:spacing w:line="240" w:lineRule="auto"/>
-        <w:ind w:firstLine="0"/>
-        <w:rPr>
-          <w:rFonts w:ascii="Arial" w:eastAsia="Times New Roman" w:hAnsi="Arial" w:cs="Arial"/>
-          <w:color w:val="000000"/>
+        <w:commentReference w:id="9"/>
+      </w:r>
+      <w:r>
+        <w:rPr>
+          <w:rFonts w:eastAsia="Times New Roman" w:cs="Times New Roman"/>
+          <w:color w:val="FF0000"/>
           <w:szCs w:val="24"/>
           <w:shd w:val="clear" w:color="auto" w:fill="FFFFFF"/>
         </w:rPr>
-      </w:pPr>
-      <w:r>
-        <w:rPr>
-          <w:rFonts w:ascii="Arial" w:eastAsia="Times New Roman" w:hAnsi="Arial" w:cs="Arial"/>
-          <w:color w:val="000000"/>
-          <w:szCs w:val="24"/>
-          <w:shd w:val="clear" w:color="auto" w:fill="FFFFFF"/>
-        </w:rPr>
-        <w:t>Concede Bradshaw, BUT bring up Jenkins</w:t>
-      </w:r>
-      <w:bookmarkStart w:id="7" w:name="_GoBack"/>
-      <w:bookmarkEnd w:id="7"/>
-    </w:p>
-    <w:p>
-      <w:pPr>
-        <w:spacing w:line="240" w:lineRule="auto"/>
-        <w:ind w:firstLine="0"/>
-        <w:rPr>
-          <w:rFonts w:eastAsia="Times New Roman" w:cs="Times New Roman"/>
-          <w:szCs w:val="24"/>
-        </w:rPr>
-      </w:pPr>
-      <w:r>
-        <w:rPr>
-          <w:rFonts w:ascii="Arial" w:eastAsia="Times New Roman" w:hAnsi="Arial" w:cs="Arial"/>
-          <w:color w:val="000000"/>
-          <w:szCs w:val="24"/>
-          <w:shd w:val="clear" w:color="auto" w:fill="FFFFFF"/>
-        </w:rPr>
-        <w:t>The burden is upon the applicant to convince the court that there is sufficient merit to his claim to warrant the appointment of counsel. </w:t>
-      </w:r>
-      <w:r>
-        <w:rPr>
-          <w:rFonts w:ascii="Arial" w:eastAsia="Times New Roman" w:hAnsi="Arial" w:cs="Arial"/>
-          <w:color w:val="000000"/>
-          <w:szCs w:val="24"/>
-        </w:rPr>
-        <w:br/>
+        <w:t>[Would a case showing a court going against the EEOC help?]</w:t>
       </w:r>
     </w:p>
     <w:p>
       <w:pPr>
         <w:shd w:val="clear" w:color="auto" w:fill="FFFFFF"/>
-        <w:spacing w:line="240" w:lineRule="auto"/>
-        <w:ind w:firstLine="0"/>
-        <w:rPr>
-          <w:rFonts w:ascii="Arial" w:eastAsia="Times New Roman" w:hAnsi="Arial" w:cs="Arial"/>
-          <w:color w:val="000000"/>
-          <w:szCs w:val="24"/>
-        </w:rPr>
-      </w:pPr>
-      <w:r>
-        <w:rPr>
-          <w:rFonts w:ascii="Arial" w:eastAsia="Times New Roman" w:hAnsi="Arial" w:cs="Arial"/>
-          <w:color w:val="000000"/>
-          <w:szCs w:val="24"/>
-          <w:u w:val="single"/>
-        </w:rPr>
-        <w:t>McCarthy v. Weinberg</w:t>
-      </w:r>
-      <w:r>
-        <w:rPr>
-          <w:rFonts w:ascii="Arial" w:eastAsia="Times New Roman" w:hAnsi="Arial" w:cs="Arial"/>
-          <w:color w:val="000000"/>
-          <w:szCs w:val="24"/>
-        </w:rPr>
-        <w:t>, 753 F.2d 836, 838 (10th Cir. 1985)</w:t>
-      </w:r>
-    </w:p>
-    <w:p>
-      <w:pPr>
-        <w:ind w:left="720" w:firstLine="0"/>
-        <w:contextualSpacing/>
-        <w:rPr>
-          <w:rFonts w:cs="Times New Roman"/>
-          <w:szCs w:val="24"/>
-        </w:rPr>
-      </w:pPr>
+        <w:rPr>
+          <w:rFonts w:eastAsia="Times New Roman" w:cs="Times New Roman"/>
+          <w:color w:val="000000"/>
+          <w:szCs w:val="24"/>
+        </w:rPr>
+      </w:pPr>
+      <w:r>
+        <w:rPr>
+          <w:rFonts w:eastAsia="Times New Roman" w:cs="Times New Roman"/>
+          <w:color w:val="000000"/>
+          <w:szCs w:val="24"/>
+        </w:rPr>
+        <w:t xml:space="preserve">Plaintiff should </w:t>
+      </w:r>
+      <w:r>
+        <w:rPr>
+          <w:rFonts w:eastAsia="Times New Roman" w:cs="Times New Roman"/>
+          <w:color w:val="000000"/>
+          <w:szCs w:val="24"/>
+        </w:rPr>
+        <w:t xml:space="preserve">not be appointed counsel </w:t>
+      </w:r>
+      <w:r>
+        <w:rPr>
+          <w:rFonts w:eastAsia="Times New Roman" w:cs="Times New Roman"/>
+          <w:color w:val="000000"/>
+          <w:szCs w:val="24"/>
+        </w:rPr>
+        <w:t xml:space="preserve">has </w:t>
+      </w:r>
+      <w:r>
+        <w:rPr>
+          <w:rFonts w:eastAsia="Times New Roman" w:cs="Times New Roman"/>
+          <w:color w:val="000000"/>
+          <w:szCs w:val="24"/>
+        </w:rPr>
+        <w:t xml:space="preserve">his claim is not sufficiently meritorious. </w:t>
+      </w:r>
+      <w:r>
+        <w:rPr>
+          <w:rFonts w:eastAsia="Times New Roman" w:cs="Times New Roman"/>
+          <w:color w:val="000000"/>
+          <w:szCs w:val="24"/>
+        </w:rPr>
+        <w:t xml:space="preserve">Here, </w:t>
+      </w:r>
+      <w:r>
+        <w:rPr>
+          <w:rFonts w:eastAsia="Times New Roman" w:cs="Times New Roman"/>
+          <w:color w:val="000000"/>
+          <w:szCs w:val="24"/>
+        </w:rPr>
+        <w:t xml:space="preserve">plaintiff has been granted a Right to Sue Notification from the EEOC, which does </w:t>
+      </w:r>
+      <w:r>
+        <w:rPr>
+          <w:rFonts w:eastAsia="Times New Roman" w:cs="Times New Roman"/>
+          <w:color w:val="000000"/>
+          <w:szCs w:val="24"/>
+        </w:rPr>
+        <w:t xml:space="preserve">suggest his claim has merits. </w:t>
+      </w:r>
+      <w:r>
+        <w:rPr>
+          <w:rFonts w:eastAsia="Times New Roman" w:cs="Times New Roman"/>
+          <w:color w:val="000000"/>
+          <w:szCs w:val="24"/>
+        </w:rPr>
+        <w:t xml:space="preserve">the </w:t>
+      </w:r>
+      <w:r>
+        <w:rPr>
+          <w:rFonts w:eastAsia="Times New Roman" w:cs="Times New Roman"/>
+          <w:color w:val="000000"/>
+          <w:szCs w:val="24"/>
+        </w:rPr>
+        <w:t>p</w:t>
+      </w:r>
+      <w:r>
+        <w:rPr>
+          <w:rFonts w:eastAsia="Times New Roman" w:cs="Times New Roman"/>
+          <w:color w:val="000000"/>
+          <w:szCs w:val="24"/>
+        </w:rPr>
+        <w:t xml:space="preserve">laintiff notified his employer of his upcoming CT scan, and that he might have cancer, he never informed SSS of his formal diagnosis. During the period before the plaintiff's termination, his employer was in critical process of preparing to release a new software product. He missed several </w:t>
+      </w:r>
+      <w:r>
+        <w:rPr>
+          <w:rFonts w:eastAsia="Times New Roman" w:cs="Times New Roman"/>
+          <w:color w:val="000000"/>
+          <w:szCs w:val="24"/>
+        </w:rPr>
+        <w:t>deadlines and</w:t>
+      </w:r>
+      <w:r>
+        <w:rPr>
+          <w:rFonts w:eastAsia="Times New Roman" w:cs="Times New Roman"/>
+          <w:color w:val="000000"/>
+          <w:szCs w:val="24"/>
+        </w:rPr>
+        <w:t xml:space="preserve"> was frequently absent without notice. </w:t>
+      </w:r>
+      <w:r>
+        <w:rPr>
+          <w:rFonts w:eastAsia="Times New Roman" w:cs="Times New Roman"/>
+          <w:color w:val="000000"/>
+          <w:szCs w:val="24"/>
+        </w:rPr>
+        <w:t>He only informed his employer of reasons for his absences</w:t>
+      </w:r>
+      <w:r>
+        <w:rPr>
+          <w:rFonts w:eastAsia="Times New Roman" w:cs="Times New Roman"/>
+          <w:color w:val="000000"/>
+          <w:szCs w:val="24"/>
+        </w:rPr>
+        <w:t xml:space="preserve"> when confronted with his poor work performance. </w:t>
+      </w:r>
+      <w:r>
+        <w:rPr>
+          <w:rFonts w:eastAsia="Times New Roman" w:cs="Times New Roman"/>
+          <w:color w:val="000000"/>
+          <w:szCs w:val="24"/>
+        </w:rPr>
+        <w:t xml:space="preserve">SSS in fact accommodated his condition. </w:t>
+      </w:r>
+      <w:r>
+        <w:rPr>
+          <w:rFonts w:eastAsia="Times New Roman" w:cs="Times New Roman"/>
+          <w:color w:val="000000"/>
+          <w:szCs w:val="24"/>
+        </w:rPr>
+        <w:t xml:space="preserve">When he communicated with his supervisor that he might have cancer, she granted him a week off, however, without further communication missed </w:t>
+      </w:r>
+      <w:r>
+        <w:rPr>
+          <w:rFonts w:eastAsia="Times New Roman" w:cs="Times New Roman"/>
+          <w:color w:val="000000"/>
+          <w:szCs w:val="24"/>
+        </w:rPr>
+        <w:t>two</w:t>
+      </w:r>
+      <w:r>
+        <w:rPr>
+          <w:rFonts w:eastAsia="Times New Roman" w:cs="Times New Roman"/>
+          <w:color w:val="000000"/>
+          <w:szCs w:val="24"/>
+        </w:rPr>
+        <w:t xml:space="preserve"> more days of work after this week, returned, then missed </w:t>
+      </w:r>
+      <w:r>
+        <w:rPr>
+          <w:rFonts w:eastAsia="Times New Roman" w:cs="Times New Roman"/>
+          <w:color w:val="000000"/>
+          <w:szCs w:val="24"/>
+        </w:rPr>
+        <w:t>two</w:t>
+      </w:r>
+      <w:r>
+        <w:rPr>
+          <w:rFonts w:eastAsia="Times New Roman" w:cs="Times New Roman"/>
+          <w:color w:val="000000"/>
+          <w:szCs w:val="24"/>
+        </w:rPr>
+        <w:t xml:space="preserve"> more. </w:t>
+      </w:r>
+      <w:commentRangeStart w:id="10"/>
+      <w:r>
+        <w:rPr>
+          <w:rFonts w:eastAsia="Times New Roman" w:cs="Times New Roman"/>
+          <w:color w:val="000000"/>
+          <w:szCs w:val="24"/>
+        </w:rPr>
+        <w:t>A</w:t>
+      </w:r>
+      <w:r>
+        <w:rPr>
+          <w:rFonts w:eastAsia="Times New Roman" w:cs="Times New Roman"/>
+          <w:color w:val="000000"/>
+          <w:szCs w:val="24"/>
+        </w:rPr>
+        <w:t xml:space="preserve">cting on what </w:t>
+      </w:r>
+      <w:r>
+        <w:rPr>
+          <w:rFonts w:eastAsia="Times New Roman" w:cs="Times New Roman"/>
+          <w:color w:val="000000"/>
+          <w:szCs w:val="24"/>
+        </w:rPr>
+        <w:t>information they had been given, SSS accommodated Mr.</w:t>
+      </w:r>
+      <w:r>
+        <w:rPr>
+          <w:rFonts w:eastAsia="Times New Roman" w:cs="Times New Roman"/>
+          <w:color w:val="000000"/>
+          <w:szCs w:val="24"/>
+        </w:rPr>
+        <w:t xml:space="preserve"> </w:t>
+      </w:r>
+      <w:r>
+        <w:rPr>
+          <w:rFonts w:eastAsia="Times New Roman" w:cs="Times New Roman"/>
+          <w:color w:val="000000"/>
+          <w:szCs w:val="24"/>
+        </w:rPr>
+        <w:t>Hernandez</w:t>
+      </w:r>
+      <w:r>
+        <w:rPr>
+          <w:rFonts w:eastAsia="Times New Roman" w:cs="Times New Roman"/>
+          <w:color w:val="000000"/>
+          <w:szCs w:val="24"/>
+        </w:rPr>
+        <w:t xml:space="preserve">, </w:t>
+      </w:r>
+      <w:r>
+        <w:rPr>
+          <w:rFonts w:eastAsia="Times New Roman" w:cs="Times New Roman"/>
+          <w:color w:val="000000"/>
+          <w:szCs w:val="24"/>
+        </w:rPr>
+        <w:t>but</w:t>
+      </w:r>
+      <w:r>
+        <w:rPr>
+          <w:rFonts w:eastAsia="Times New Roman" w:cs="Times New Roman"/>
+          <w:color w:val="000000"/>
+          <w:szCs w:val="24"/>
+        </w:rPr>
+        <w:t xml:space="preserve"> his repeated absences from work required dismissal.</w:t>
+      </w:r>
+      <w:commentRangeEnd w:id="10"/>
+      <w:r>
+        <w:rPr>
+          <w:rStyle w:val="CommentReference"/>
+        </w:rPr>
+        <w:commentReference w:id="10"/>
+      </w:r>
     </w:p>
     <w:p>
       <w:pPr>
@@ -2796,7 +4017,28 @@
           <w:rFonts w:cs="Times New Roman"/>
           <w:szCs w:val="24"/>
         </w:rPr>
-        <w:t xml:space="preserve">The Plaintiff should not be appointed counsel. </w:t>
+        <w:t>For the reasons stated here, t</w:t>
+      </w:r>
+      <w:r>
+        <w:rPr>
+          <w:rFonts w:cs="Times New Roman"/>
+          <w:szCs w:val="24"/>
+        </w:rPr>
+        <w:t xml:space="preserve">he </w:t>
+      </w:r>
+      <w:r>
+        <w:rPr>
+          <w:rFonts w:cs="Times New Roman"/>
+          <w:szCs w:val="24"/>
+        </w:rPr>
+        <w:t>plaintiff</w:t>
+      </w:r>
+      <w:r>
+        <w:rPr>
+          <w:rFonts w:cs="Times New Roman"/>
+          <w:szCs w:val="24"/>
+        </w:rPr>
+        <w:t xml:space="preserve"> should not be appointed counsel. </w:t>
       </w:r>
     </w:p>
     <w:p>
@@ -2847,15 +4089,35 @@
         </w:tabs>
         <w:contextualSpacing/>
       </w:pPr>
+    </w:p>
+    <w:p>
+      <w:pPr>
+        <w:pStyle w:val="Default"/>
+        <w:tabs>
+          <w:tab w:val="left" w:pos="4680"/>
+        </w:tabs>
+        <w:contextualSpacing/>
+      </w:pPr>
       <w:r>
         <w:t xml:space="preserve">Dated: </w:t>
       </w:r>
       <w:r>
+        <w:rPr>
+          <w:u w:val="single"/>
+        </w:rPr>
         <w:t>February 11, 2018</w:t>
       </w:r>
       <w:r>
         <w:tab/>
-        <w:t xml:space="preserve">_____________________________________ </w:t>
+      </w:r>
+      <w:r>
+        <w:t>________</w:t>
+      </w:r>
+      <w:r>
+        <w:rPr>
+          <w:u w:val="single"/>
+        </w:rPr>
+        <w:t>3401_____________</w:t>
       </w:r>
     </w:p>
     <w:p>
@@ -2872,7 +4134,7 @@
       </w:r>
       <w:r>
         <w:br/>
-        <w:t>1800 Broadway, Boulder, CO 80302</w:t>
+        <w:t xml:space="preserve">1800 Broadway, </w:t>
       </w:r>
     </w:p>
     <w:p>
@@ -2885,7 +4147,7 @@
         <w:contextualSpacing/>
       </w:pPr>
       <w:r>
-        <w:t>Attorney for Defendant Stuart Stockton Systems</w:t>
+        <w:t>Boulder, CO 80302</w:t>
       </w:r>
     </w:p>
     <w:p>
@@ -2897,6 +4159,9 @@
         <w:ind w:left="4680"/>
         <w:contextualSpacing/>
       </w:pPr>
+      <w:r>
+        <w:t>Attorney for Defendant Stuart Stockton Systems</w:t>
+      </w:r>
     </w:p>
     <w:p>
       <w:pPr>
@@ -2914,6 +4179,16 @@
         <w:tabs>
           <w:tab w:val="left" w:pos="4680"/>
         </w:tabs>
+        <w:ind w:left="4680"/>
+        <w:contextualSpacing/>
+      </w:pPr>
+    </w:p>
+    <w:p>
+      <w:pPr>
+        <w:pStyle w:val="Default"/>
+        <w:tabs>
+          <w:tab w:val="left" w:pos="4680"/>
+        </w:tabs>
         <w:contextualSpacing/>
         <w:jc w:val="center"/>
         <w:rPr>
@@ -3034,7 +4309,22 @@
       </w:pPr>
       <w:r>
         <w:tab/>
-        <w:t xml:space="preserve">_____________________________ </w:t>
+        <w:t>__________</w:t>
+      </w:r>
+      <w:r>
+        <w:rPr>
+          <w:u w:val="single"/>
+        </w:rPr>
+        <w:t>3401</w:t>
+      </w:r>
+      <w:r>
+        <w:rPr>
+          <w:u w:val="single"/>
+        </w:rPr>
+        <w:t>___________</w:t>
+      </w:r>
+      <w:r>
+        <w:t xml:space="preserve"> </w:t>
       </w:r>
     </w:p>
     <w:p>
@@ -3073,23 +4363,63 @@
 
 <file path=word/comments.xml><?xml version="1.0" encoding="utf-8"?>
 <w:comments xmlns:wpc="http://schemas.microsoft.com/office/word/2010/wordprocessingCanvas" xmlns:cx="http://schemas.microsoft.com/office/drawing/2014/chartex" xmlns:cx1="http://schemas.microsoft.com/office/drawing/2015/9/8/chartex" xmlns:cx2="http://schemas.microsoft.com/office/drawing/2015/10/21/chartex" xmlns:cx3="http://schemas.microsoft.com/office/drawing/2016/5/9/chartex" xmlns:cx4="http://schemas.microsoft.com/office/drawing/2016/5/10/chartex" xmlns:cx5="http://schemas.microsoft.com/office/drawing/2016/5/11/chartex" xmlns:cx6="http://schemas.microsoft.com/office/drawing/2016/5/12/chartex" xmlns:cx7="http://schemas.microsoft.com/office/drawing/2016/5/13/chartex" xmlns:cx8="http://schemas.microsoft.com/office/drawing/2016/5/14/chartex" xmlns:mc="http://schemas.openxmlformats.org/markup-compatibility/2006" xmlns:aink="http://schemas.microsoft.com/office/drawing/2016/ink" xmlns:am3d="http://schemas.microsoft.com/office/drawing/2017/model3d" xmlns:o="urn:schemas-microsoft-com:office:office" xmlns:r="http://schemas.openxmlformats.org/officeDocument/2006/relationships" xmlns:m="http://schemas.openxmlformats.org/officeDocument/2006/math" xmlns:v="urn:schemas-microsoft-com:vml" xmlns:wp14="http://schemas.microsoft.com/office/word/2010/wordprocessingDrawing" xmlns:wp="http://schemas.openxmlformats.org/drawingml/2006/wordprocessingDrawing" xmlns:w10="urn:schemas-microsoft-com:office:word" xmlns:w="http://schemas.openxmlformats.org/wordprocessingml/2006/main" xmlns:w14="http://schemas.microsoft.com/office/word/2010/wordml" xmlns:w15="http://schemas.microsoft.com/office/word/2012/wordml" xmlns:w16cid="http://schemas.microsoft.com/office/word/2016/wordml/cid" xmlns:w16se="http://schemas.microsoft.com/office/word/2015/wordml/symex" xmlns:wpg="http://schemas.microsoft.com/office/word/2010/wordprocessingGroup" xmlns:wpi="http://schemas.microsoft.com/office/word/2010/wordprocessingInk" xmlns:wne="http://schemas.microsoft.com/office/word/2006/wordml" xmlns:wps="http://schemas.microsoft.com/office/word/2010/wordprocessingShape" mc:Ignorable="w14 w15 w16se w16cid wp14">
-  <w:comment w:id="0" w:author="seth guthrie" w:date="2018-01-27T10:48:00Z" w:initials="sg">
+  <w:comment w:id="0" w:author="seth guthrie" w:date="2018-02-04T17:20:00Z" w:initials="sg">
     <w:p>
       <w:pPr>
         <w:pStyle w:val="CommentText"/>
       </w:pPr>
       <w:r>
+        <w:t xml:space="preserve"> what does broad </w:t>
+      </w:r>
+      <w:proofErr w:type="gramStart"/>
+      <w:r>
+        <w:t>discretion</w:t>
+      </w:r>
+      <w:r>
         <w:rPr>
           <w:rStyle w:val="CommentReference"/>
         </w:rPr>
+        <w:t xml:space="preserve"> </w:t>
+      </w:r>
+      <w:r>
+        <w:t xml:space="preserve"> really</w:t>
+      </w:r>
+      <w:proofErr w:type="gramEnd"/>
+      <w:r>
+        <w:t xml:space="preserve"> mean?</w:t>
+      </w:r>
+    </w:p>
+    <w:p>
+      <w:pPr>
+        <w:pStyle w:val="CommentText"/>
+      </w:pPr>
+    </w:p>
+    <w:p>
+      <w:pPr>
+        <w:pStyle w:val="CommentText"/>
+      </w:pPr>
+      <w:r>
+        <w:t>And do I show this (via cases)?</w:t>
+      </w:r>
+    </w:p>
+  </w:comment>
+  <w:comment w:id="1" w:author="seth guthrie" w:date="2018-02-04T17:59:00Z" w:initials="sg">
+    <w:p>
+      <w:pPr>
+        <w:pStyle w:val="CommentText"/>
+      </w:pPr>
+      <w:r>
+        <w:rPr>
+          <w:rStyle w:val="CommentReference"/>
+        </w:rPr>
         <w:annotationRef/>
       </w:r>
       <w:r>
-        <w:t>How to abbreviate discrimination?</w:t>
+        <w:t>Get a case where they ARE appointed counsel</w:t>
       </w:r>
     </w:p>
   </w:comment>
-  <w:comment w:id="1" w:author="seth guthrie" w:date="2018-01-27T10:49:00Z" w:initials="sg">
+  <w:comment w:id="2" w:author="seth guthrie" w:date="2018-02-04T18:00:00Z" w:initials="sg">
     <w:p>
       <w:pPr>
         <w:pStyle w:val="CommentText"/>
@@ -3101,19 +4431,115 @@
         <w:annotationRef/>
       </w:r>
       <w:r>
-        <w:t xml:space="preserve">Still </w:t>
+        <w:t>Does broad discretion come in here?</w:t>
+      </w:r>
+    </w:p>
+  </w:comment>
+  <w:comment w:id="3" w:author="seth guthrie" w:date="2018-02-05T18:15:00Z" w:initials="sg">
+    <w:p>
+      <w:pPr>
+        <w:pStyle w:val="CommentText"/>
+      </w:pPr>
+      <w:r>
+        <w:rPr>
+          <w:rStyle w:val="CommentReference"/>
+        </w:rPr>
+        <w:annotationRef/>
+      </w:r>
+      <w:r>
+        <w:t xml:space="preserve">How heavily should I focus on thus far. I don’t want to concede too much, </w:t>
+      </w:r>
+      <w:r>
+        <w:t>but it might help to win NOW if we say he can try again later</w:t>
+      </w:r>
+    </w:p>
+  </w:comment>
+  <w:comment w:id="4" w:author="seth guthrie" w:date="2018-02-05T17:54:00Z" w:initials="sg">
+    <w:p>
+      <w:pPr>
+        <w:pStyle w:val="CommentText"/>
+      </w:pPr>
+      <w:r>
+        <w:rPr>
+          <w:rStyle w:val="CommentReference"/>
+        </w:rPr>
+        <w:annotationRef/>
+      </w:r>
+      <w:r>
+        <w:t xml:space="preserve">Do I need to mention that he has done this via Colorado Legal Aid Society? There’s no sign that he wouldn’t be able to do it on his own. </w:t>
+      </w:r>
+    </w:p>
+    <w:p>
+      <w:pPr>
+        <w:pStyle w:val="CommentText"/>
+      </w:pPr>
+    </w:p>
+    <w:p>
+      <w:pPr>
+        <w:pStyle w:val="CommentText"/>
+      </w:pPr>
+      <w:r>
+        <w:t>Do I need to actively concede the other side?</w:t>
+      </w:r>
+    </w:p>
+  </w:comment>
+  <w:comment w:id="5" w:author="seth guthrie" w:date="2018-02-05T17:59:00Z" w:initials="sg">
+    <w:p>
+      <w:pPr>
+        <w:pStyle w:val="CommentText"/>
+      </w:pPr>
+      <w:r>
+        <w:rPr>
+          <w:rStyle w:val="CommentReference"/>
+        </w:rPr>
+        <w:annotationRef/>
+      </w:r>
+      <w:r>
+        <w:t>Do I need a citation for this?</w:t>
+      </w:r>
+    </w:p>
+  </w:comment>
+  <w:comment w:id="6" w:author="seth guthrie" w:date="2018-02-05T18:29:00Z" w:initials="sg">
+    <w:p>
+      <w:pPr>
+        <w:pStyle w:val="CommentText"/>
+      </w:pPr>
+      <w:r>
+        <w:rPr>
+          <w:rStyle w:val="CommentReference"/>
+        </w:rPr>
+        <w:annotationRef/>
+      </w:r>
+      <w:r>
+        <w:t>Too strong? Is “doled” too strong?</w:t>
+      </w:r>
+    </w:p>
+  </w:comment>
+  <w:comment w:id="7" w:author="seth guthrie" w:date="2018-02-05T19:00:00Z" w:initials="sg">
+    <w:p>
+      <w:pPr>
+        <w:pStyle w:val="CommentText"/>
+      </w:pPr>
+      <w:r>
+        <w:rPr>
+          <w:rStyle w:val="CommentReference"/>
+        </w:rPr>
+        <w:annotationRef/>
+      </w:r>
+      <w:r>
+        <w:t xml:space="preserve">How else to bring in the premature argument? It’s </w:t>
       </w:r>
       <w:proofErr w:type="gramStart"/>
       <w:r>
-        <w:t>really long</w:t>
+        <w:t>a feels</w:t>
       </w:r>
       <w:proofErr w:type="gramEnd"/>
       <w:r>
-        <w:t xml:space="preserve"> abbreviation</w:t>
+        <w:t xml:space="preserve"> too specific to find a case for</w:t>
       </w:r>
     </w:p>
   </w:comment>
-  <w:comment w:id="2" w:author="seth guthrie" w:date="2018-02-04T17:20:00Z" w:initials="sg">
+  <w:comment w:id="8" w:author="seth guthrie" w:date="2018-02-04T18:00:00Z" w:initials="sg">
     <w:p>
       <w:pPr>
         <w:pStyle w:val="CommentText"/>
@@ -3125,109 +4551,53 @@
         <w:annotationRef/>
       </w:r>
       <w:r>
-        <w:t>What does this really mean?</w:t>
-      </w:r>
-    </w:p>
+        <w:t>Broad discretion</w:t>
+      </w:r>
+    </w:p>
+  </w:comment>
+  <w:comment w:id="9" w:author="seth guthrie" w:date="2018-02-05T19:03:00Z" w:initials="sg">
     <w:p>
       <w:pPr>
         <w:pStyle w:val="CommentText"/>
       </w:pPr>
-    </w:p>
+      <w:r>
+        <w:rPr>
+          <w:rStyle w:val="CommentReference"/>
+        </w:rPr>
+        <w:annotationRef/>
+      </w:r>
+      <w:r>
+        <w:t xml:space="preserve">How do I tie this in and the whole “broad discretion” thing in the </w:t>
+      </w:r>
+      <w:proofErr w:type="gramStart"/>
+      <w:r>
+        <w:t>RA</w:t>
+      </w:r>
+      <w:proofErr w:type="gramEnd"/>
+    </w:p>
+  </w:comment>
+  <w:comment w:id="10" w:author="seth guthrie" w:date="2018-02-05T19:27:00Z" w:initials="sg">
     <w:p>
       <w:pPr>
         <w:pStyle w:val="CommentText"/>
       </w:pPr>
       <w:r>
-        <w:t>And do I show this (via cases)?</w:t>
-      </w:r>
-    </w:p>
-  </w:comment>
-  <w:comment w:id="3" w:author="seth guthrie" w:date="2018-02-04T17:15:00Z" w:initials="sg">
-    <w:p>
-      <w:pPr>
-        <w:pStyle w:val="CommentText"/>
-      </w:pPr>
-      <w:r>
         <w:rPr>
           <w:rStyle w:val="CommentReference"/>
         </w:rPr>
         <w:annotationRef/>
       </w:r>
       <w:r>
-        <w:t xml:space="preserve">First point heading might </w:t>
-      </w:r>
-      <w:proofErr w:type="spellStart"/>
-      <w:r>
-        <w:t>belong</w:t>
-      </w:r>
-      <w:proofErr w:type="spellEnd"/>
-      <w:r>
-        <w:t xml:space="preserve"> </w:t>
-      </w:r>
-      <w:r>
-        <w:t>before Umbrella paragraph.</w:t>
-      </w:r>
-    </w:p>
-    <w:p>
-      <w:pPr>
-        <w:pStyle w:val="CommentText"/>
-      </w:pPr>
-    </w:p>
-    <w:p>
-      <w:pPr>
-        <w:pStyle w:val="CommentText"/>
-      </w:pPr>
-      <w:r>
-        <w:t xml:space="preserve">Adjust if necessary.  </w:t>
-      </w:r>
-    </w:p>
-  </w:comment>
-  <w:comment w:id="4" w:author="seth guthrie" w:date="2018-02-04T17:59:00Z" w:initials="sg">
-    <w:p>
-      <w:pPr>
-        <w:pStyle w:val="CommentText"/>
-      </w:pPr>
-      <w:r>
-        <w:rPr>
-          <w:rStyle w:val="CommentReference"/>
-        </w:rPr>
-        <w:annotationRef/>
-      </w:r>
-      <w:r>
-        <w:t>Get a case where they ARE appointed counsel</w:t>
-      </w:r>
-    </w:p>
-  </w:comment>
-  <w:comment w:id="5" w:author="seth guthrie" w:date="2018-02-04T18:00:00Z" w:initials="sg">
-    <w:p>
-      <w:pPr>
-        <w:pStyle w:val="CommentText"/>
-      </w:pPr>
-      <w:r>
-        <w:rPr>
-          <w:rStyle w:val="CommentReference"/>
-        </w:rPr>
-        <w:annotationRef/>
-      </w:r>
-      <w:r>
-        <w:t>Does broad discretion come in here?</w:t>
-      </w:r>
-    </w:p>
-  </w:comment>
-  <w:comment w:id="6" w:author="seth guthrie" w:date="2018-02-04T18:00:00Z" w:initials="sg">
-    <w:p>
-      <w:pPr>
-        <w:pStyle w:val="CommentText"/>
-      </w:pPr>
-      <w:r>
-        <w:rPr>
-          <w:rStyle w:val="CommentReference"/>
-        </w:rPr>
-        <w:annotationRef/>
-      </w:r>
-      <w:r>
-        <w:t>Broad discretion</w:t>
-      </w:r>
+        <w:t xml:space="preserve">This almost the statement of facts again. How do you argue this any other way? Its very specific. </w:t>
+      </w:r>
+      <w:r>
+        <w:t xml:space="preserve">What sort of cases would be </w:t>
+      </w:r>
+      <w:r>
+        <w:t>there?</w:t>
+      </w:r>
+      <w:bookmarkStart w:id="11" w:name="_GoBack"/>
+      <w:bookmarkEnd w:id="11"/>
     </w:p>
   </w:comment>
 </w:comments>
@@ -3235,25 +4605,33 @@
 
 <file path=word/commentsExtended.xml><?xml version="1.0" encoding="utf-8"?>
 <w15:commentsEx xmlns:wpc="http://schemas.microsoft.com/office/word/2010/wordprocessingCanvas" xmlns:cx="http://schemas.microsoft.com/office/drawing/2014/chartex" xmlns:cx1="http://schemas.microsoft.com/office/drawing/2015/9/8/chartex" xmlns:cx2="http://schemas.microsoft.com/office/drawing/2015/10/21/chartex" xmlns:cx3="http://schemas.microsoft.com/office/drawing/2016/5/9/chartex" xmlns:cx4="http://schemas.microsoft.com/office/drawing/2016/5/10/chartex" xmlns:cx5="http://schemas.microsoft.com/office/drawing/2016/5/11/chartex" xmlns:cx6="http://schemas.microsoft.com/office/drawing/2016/5/12/chartex" xmlns:cx7="http://schemas.microsoft.com/office/drawing/2016/5/13/chartex" xmlns:cx8="http://schemas.microsoft.com/office/drawing/2016/5/14/chartex" xmlns:mc="http://schemas.openxmlformats.org/markup-compatibility/2006" xmlns:aink="http://schemas.microsoft.com/office/drawing/2016/ink" xmlns:am3d="http://schemas.microsoft.com/office/drawing/2017/model3d" xmlns:o="urn:schemas-microsoft-com:office:office" xmlns:r="http://schemas.openxmlformats.org/officeDocument/2006/relationships" xmlns:m="http://schemas.openxmlformats.org/officeDocument/2006/math" xmlns:v="urn:schemas-microsoft-com:vml" xmlns:wp14="http://schemas.microsoft.com/office/word/2010/wordprocessingDrawing" xmlns:wp="http://schemas.openxmlformats.org/drawingml/2006/wordprocessingDrawing" xmlns:w10="urn:schemas-microsoft-com:office:word" xmlns:w="http://schemas.openxmlformats.org/wordprocessingml/2006/main" xmlns:w14="http://schemas.microsoft.com/office/word/2010/wordml" xmlns:w15="http://schemas.microsoft.com/office/word/2012/wordml" xmlns:w16cid="http://schemas.microsoft.com/office/word/2016/wordml/cid" xmlns:w16se="http://schemas.microsoft.com/office/word/2015/wordml/symex" xmlns:wpg="http://schemas.microsoft.com/office/word/2010/wordprocessingGroup" xmlns:wpi="http://schemas.microsoft.com/office/word/2010/wordprocessingInk" xmlns:wne="http://schemas.microsoft.com/office/word/2006/wordml" xmlns:wps="http://schemas.microsoft.com/office/word/2010/wordprocessingShape" mc:Ignorable="w14 w15 w16se w16cid wp14">
-  <w15:commentEx w15:paraId="6A30D25A" w15:done="0"/>
-  <w15:commentEx w15:paraId="51AE4756" w15:done="0"/>
   <w15:commentEx w15:paraId="55BC3C4E" w15:done="0"/>
-  <w15:commentEx w15:paraId="33FCF752" w15:done="0"/>
   <w15:commentEx w15:paraId="7662248E" w15:done="0"/>
   <w15:commentEx w15:paraId="0A69F2C5" w15:done="0"/>
+  <w15:commentEx w15:paraId="1FF36495" w15:done="0"/>
+  <w15:commentEx w15:paraId="737E23DF" w15:done="0"/>
+  <w15:commentEx w15:paraId="68559828" w15:done="0"/>
+  <w15:commentEx w15:paraId="62B2663B" w15:done="0"/>
+  <w15:commentEx w15:paraId="0E48F3F2" w15:done="0"/>
   <w15:commentEx w15:paraId="57B8D8C2" w15:done="0"/>
+  <w15:commentEx w15:paraId="4B39817B" w15:done="0"/>
+  <w15:commentEx w15:paraId="33BF4572" w15:done="0"/>
 </w15:commentsEx>
 </file>
 
 <file path=word/commentsIds.xml><?xml version="1.0" encoding="utf-8"?>
 <w16cid:commentsIds xmlns:wpc="http://schemas.microsoft.com/office/word/2010/wordprocessingCanvas" xmlns:cx="http://schemas.microsoft.com/office/drawing/2014/chartex" xmlns:cx1="http://schemas.microsoft.com/office/drawing/2015/9/8/chartex" xmlns:cx2="http://schemas.microsoft.com/office/drawing/2015/10/21/chartex" xmlns:cx3="http://schemas.microsoft.com/office/drawing/2016/5/9/chartex" xmlns:cx4="http://schemas.microsoft.com/office/drawing/2016/5/10/chartex" xmlns:cx5="http://schemas.microsoft.com/office/drawing/2016/5/11/chartex" xmlns:cx6="http://schemas.microsoft.com/office/drawing/2016/5/12/chartex" xmlns:cx7="http://schemas.microsoft.com/office/drawing/2016/5/13/chartex" xmlns:cx8="http://schemas.microsoft.com/office/drawing/2016/5/14/chartex" xmlns:mc="http://schemas.openxmlformats.org/markup-compatibility/2006" xmlns:aink="http://schemas.microsoft.com/office/drawing/2016/ink" xmlns:am3d="http://schemas.microsoft.com/office/drawing/2017/model3d" xmlns:o="urn:schemas-microsoft-com:office:office" xmlns:r="http://schemas.openxmlformats.org/officeDocument/2006/relationships" xmlns:m="http://schemas.openxmlformats.org/officeDocument/2006/math" xmlns:v="urn:schemas-microsoft-com:vml" xmlns:wp14="http://schemas.microsoft.com/office/word/2010/wordprocessingDrawing" xmlns:wp="http://schemas.openxmlformats.org/drawingml/2006/wordprocessingDrawing" xmlns:w10="urn:schemas-microsoft-com:office:word" xmlns:w="http://schemas.openxmlformats.org/wordprocessingml/2006/main" xmlns:w14="http://schemas.microsoft.com/office/word/2010/wordml" xmlns:w15="http://schemas.microsoft.com/office/word/2012/wordml" xmlns:w16cid="http://schemas.microsoft.com/office/word/2016/wordml/cid" xmlns:w16se="http://schemas.microsoft.com/office/word/2015/wordml/symex" xmlns:wpg="http://schemas.microsoft.com/office/word/2010/wordprocessingGroup" xmlns:wpi="http://schemas.microsoft.com/office/word/2010/wordprocessingInk" xmlns:wne="http://schemas.microsoft.com/office/word/2006/wordml" xmlns:wps="http://schemas.microsoft.com/office/word/2010/wordprocessingShape" mc:Ignorable="w14 w15 w16se w16cid wp14">
-  <w16cid:commentId w16cid:paraId="6A30D25A" w16cid:durableId="1E16D77C"/>
-  <w16cid:commentId w16cid:paraId="51AE4756" w16cid:durableId="1E16D7BD"/>
   <w16cid:commentId w16cid:paraId="55BC3C4E" w16cid:durableId="1E21BF68"/>
-  <w16cid:commentId w16cid:paraId="33FCF752" w16cid:durableId="1E21BE3E"/>
   <w16cid:commentId w16cid:paraId="7662248E" w16cid:durableId="1E21C88F"/>
   <w16cid:commentId w16cid:paraId="0A69F2C5" w16cid:durableId="1E21C8B2"/>
+  <w16cid:commentId w16cid:paraId="1FF36495" w16cid:durableId="1E231DA5"/>
+  <w16cid:commentId w16cid:paraId="737E23DF" w16cid:durableId="1E2318EF"/>
+  <w16cid:commentId w16cid:paraId="68559828" w16cid:durableId="1E2319EA"/>
+  <w16cid:commentId w16cid:paraId="62B2663B" w16cid:durableId="1E232126"/>
+  <w16cid:commentId w16cid:paraId="0E48F3F2" w16cid:durableId="1E232851"/>
   <w16cid:commentId w16cid:paraId="57B8D8C2" w16cid:durableId="1E21C8C0"/>
+  <w16cid:commentId w16cid:paraId="4B39817B" w16cid:durableId="1E23290D"/>
+  <w16cid:commentId w16cid:paraId="33BF4572" w16cid:durableId="1E232EAB"/>
 </w16cid:commentsIds>
 </file>
 
@@ -3316,7 +4694,7 @@
           <w:rPr>
             <w:noProof/>
           </w:rPr>
-          <w:t>6</w:t>
+          <w:t>7</w:t>
         </w:r>
         <w:r>
           <w:rPr>
@@ -4096,7 +5474,6 @@
     <w:basedOn w:val="Normal"/>
     <w:link w:val="CommentTextChar"/>
     <w:uiPriority w:val="99"/>
-    <w:semiHidden/>
     <w:unhideWhenUsed/>
     <w:rsid w:val="00E50C53"/>
     <w:pPr>
@@ -4112,7 +5489,6 @@
     <w:basedOn w:val="DefaultParagraphFont"/>
     <w:link w:val="CommentText"/>
     <w:uiPriority w:val="99"/>
-    <w:semiHidden/>
     <w:rsid w:val="00E50C53"/>
     <w:rPr>
       <w:sz w:val="20"/>

</xml_diff>